<commit_message>
Added game proposal doc
</commit_message>
<xml_diff>
--- a/GameProposal.docx
+++ b/GameProposal.docx
@@ -1,105 +1,51 @@
 
 <file path=word/document.xml><?xml version="1.0" encoding="utf-8"?>
-<w:document xmlns:wpc="http://schemas.microsoft.com/office/word/2010/wordprocessingCanvas" xmlns:cx="http://schemas.microsoft.com/office/drawing/2014/chartex" xmlns:cx1="http://schemas.microsoft.com/office/drawing/2015/9/8/chartex" xmlns:cx2="http://schemas.microsoft.com/office/drawing/2015/10/21/chartex" xmlns:cx3="http://schemas.microsoft.com/office/drawing/2016/5/9/chartex" xmlns:cx4="http://schemas.microsoft.com/office/drawing/2016/5/10/chartex" xmlns:cx5="http://schemas.microsoft.com/office/drawing/2016/5/11/chartex" xmlns:cx6="http://schemas.microsoft.com/office/drawing/2016/5/12/chartex" xmlns:cx7="http://schemas.microsoft.com/office/drawing/2016/5/13/chartex" xmlns:cx8="http://schemas.microsoft.com/office/drawing/2016/5/14/chartex" xmlns:mc="http://schemas.openxmlformats.org/markup-compatibility/2006" xmlns:aink="http://schemas.microsoft.com/office/drawing/2016/ink" xmlns:am3d="http://schemas.microsoft.com/office/drawing/2017/model3d" xmlns:o="urn:schemas-microsoft-com:office:office" xmlns:r="http://schemas.openxmlformats.org/officeDocument/2006/relationships" xmlns:m="http://schemas.openxmlformats.org/officeDocument/2006/math" xmlns:v="urn:schemas-microsoft-com:vml" xmlns:wp14="http://schemas.microsoft.com/office/word/2010/wordprocessingDrawing" xmlns:wp="http://schemas.openxmlformats.org/drawingml/2006/wordprocessingDrawing" xmlns:w10="urn:schemas-microsoft-com:office:word" xmlns:w="http://schemas.openxmlformats.org/wordprocessingml/2006/main" xmlns:w14="http://schemas.microsoft.com/office/word/2010/wordml" xmlns:w15="http://schemas.microsoft.com/office/word/2012/wordml" xmlns:w16cex="http://schemas.microsoft.com/office/word/2018/wordml/cex" xmlns:w16cid="http://schemas.microsoft.com/office/word/2016/wordml/cid" xmlns:w16="http://schemas.microsoft.com/office/word/2018/wordml" xmlns:w16sdtdh="http://schemas.microsoft.com/office/word/2020/wordml/sdtdatahash" xmlns:w16se="http://schemas.microsoft.com/office/word/2015/wordml/symex" xmlns:wpg="http://schemas.microsoft.com/office/word/2010/wordprocessingGroup" xmlns:wpi="http://schemas.microsoft.com/office/word/2010/wordprocessingInk" xmlns:wne="http://schemas.microsoft.com/office/word/2006/wordml" xmlns:wps="http://schemas.microsoft.com/office/word/2010/wordprocessingShape" mc:Ignorable="w14 w15 w16se w16cid w16 w16cex w16sdtdh wp14">
+<w:document xmlns:wpc="http://schemas.microsoft.com/office/word/2010/wordprocessingCanvas" xmlns:cx="http://schemas.microsoft.com/office/drawing/2014/chartex" xmlns:cx1="http://schemas.microsoft.com/office/drawing/2015/9/8/chartex" xmlns:cx2="http://schemas.microsoft.com/office/drawing/2015/10/21/chartex" xmlns:cx3="http://schemas.microsoft.com/office/drawing/2016/5/9/chartex" xmlns:cx4="http://schemas.microsoft.com/office/drawing/2016/5/10/chartex" xmlns:cx5="http://schemas.microsoft.com/office/drawing/2016/5/11/chartex" xmlns:cx6="http://schemas.microsoft.com/office/drawing/2016/5/12/chartex" xmlns:cx7="http://schemas.microsoft.com/office/drawing/2016/5/13/chartex" xmlns:cx8="http://schemas.microsoft.com/office/drawing/2016/5/14/chartex" xmlns:mc="http://schemas.openxmlformats.org/markup-compatibility/2006" xmlns:aink="http://schemas.microsoft.com/office/drawing/2016/ink" xmlns:am3d="http://schemas.microsoft.com/office/drawing/2017/model3d" xmlns:o="urn:schemas-microsoft-com:office:office" xmlns:r="http://schemas.openxmlformats.org/officeDocument/2006/relationships" xmlns:m="http://schemas.openxmlformats.org/officeDocument/2006/math" xmlns:v="urn:schemas-microsoft-com:vml" xmlns:wp14="http://schemas.microsoft.com/office/word/2010/wordprocessingDrawing" xmlns:wp="http://schemas.openxmlformats.org/drawingml/2006/wordprocessingDrawing" xmlns:w10="urn:schemas-microsoft-com:office:word" xmlns:w="http://schemas.openxmlformats.org/wordprocessingml/2006/main" xmlns:w14="http://schemas.microsoft.com/office/word/2010/wordml" xmlns:w15="http://schemas.microsoft.com/office/word/2012/wordml" xmlns:w16cid="http://schemas.microsoft.com/office/word/2016/wordml/cid" xmlns:w16se="http://schemas.microsoft.com/office/word/2015/wordml/symex" xmlns:wpg="http://schemas.microsoft.com/office/word/2010/wordprocessingGroup" xmlns:wpi="http://schemas.microsoft.com/office/word/2010/wordprocessingInk" xmlns:wne="http://schemas.microsoft.com/office/word/2006/wordml" xmlns:wps="http://schemas.microsoft.com/office/word/2010/wordprocessingShape" mc:Ignorable="w14 w15 w16se w16cid wp14">
   <w:body>
     <w:p>
       <w:pPr>
         <w:spacing w:before="240" w:after="240"/>
-        <w:rPr>
-          <w:lang w:val="fr-FR"/>
-        </w:rPr>
       </w:pPr>
       <w:r>
         <w:rPr>
           <w:b/>
           <w:sz w:val="32"/>
           <w:szCs w:val="32"/>
-          <w:lang w:val="fr-FR"/>
-        </w:rPr>
-        <w:t xml:space="preserve">Team </w:t>
+        </w:rPr>
+        <w:t>Team Members</w:t>
+      </w:r>
+      <w:r>
+        <w:t xml:space="preserve">: </w:t>
       </w:r>
       <w:proofErr w:type="spellStart"/>
-      <w:proofErr w:type="gramStart"/>
-      <w:r>
-        <w:rPr>
-          <w:b/>
-          <w:sz w:val="32"/>
-          <w:szCs w:val="32"/>
-          <w:lang w:val="fr-FR"/>
-        </w:rPr>
-        <w:t>Members</w:t>
+      <w:r>
+        <w:t>Mikhayla</w:t>
       </w:r>
       <w:proofErr w:type="spellEnd"/>
       <w:r>
-        <w:rPr>
-          <w:lang w:val="fr-FR"/>
-        </w:rPr>
-        <w:t>:</w:t>
-      </w:r>
-      <w:proofErr w:type="gramEnd"/>
-      <w:r>
-        <w:rPr>
-          <w:lang w:val="fr-FR"/>
-        </w:rPr>
-        <w:t xml:space="preserve"> </w:t>
-      </w:r>
-      <w:r>
-        <w:rPr>
-          <w:lang w:val="fr-FR"/>
-        </w:rPr>
-        <w:t xml:space="preserve">Mikhayla De-Las-Alas, Sofia De Palma, Kaci </w:t>
+        <w:t xml:space="preserve"> De-Las-Alas, Sofia De Palma, Kaci </w:t>
       </w:r>
       <w:proofErr w:type="spellStart"/>
       <w:r>
-        <w:rPr>
-          <w:lang w:val="fr-FR"/>
-        </w:rPr>
         <w:t>Luu</w:t>
       </w:r>
       <w:proofErr w:type="spellEnd"/>
       <w:r>
-        <w:rPr>
-          <w:lang w:val="fr-FR"/>
-        </w:rPr>
-        <w:t>,</w:t>
-      </w:r>
-      <w:r>
-        <w:rPr>
-          <w:lang w:val="fr-FR"/>
-        </w:rPr>
-        <w:t xml:space="preserve"> </w:t>
-      </w:r>
-      <w:r>
-        <w:rPr>
-          <w:lang w:val="fr-FR"/>
-        </w:rPr>
-        <w:t>Da</w:t>
-      </w:r>
-      <w:r>
-        <w:rPr>
-          <w:lang w:val="fr-FR"/>
-        </w:rPr>
-        <w:t xml:space="preserve">vid </w:t>
+        <w:t xml:space="preserve">, David </w:t>
       </w:r>
       <w:proofErr w:type="spellStart"/>
       <w:r>
-        <w:rPr>
-          <w:lang w:val="fr-FR"/>
-        </w:rPr>
         <w:t>Shlaifer</w:t>
       </w:r>
       <w:proofErr w:type="spellEnd"/>
     </w:p>
-    <w:p>
-      <w:pPr>
-        <w:rPr>
-          <w:lang w:val="fr-FR"/>
-        </w:rPr>
-      </w:pPr>
-    </w:p>
+    <w:p/>
     <w:p>
       <w:pPr>
         <w:spacing w:line="360" w:lineRule="auto"/>
+        <w:rPr>
+          <w:lang w:val="en-CA"/>
+        </w:rPr>
       </w:pPr>
       <w:r>
         <w:rPr>
@@ -165,7 +111,7 @@
               </wp:anchor>
             </w:drawing>
           </mc:Choice>
-          <mc:Fallback>
+          <mc:Fallback xmlns:w16sdtdh="http://schemas.microsoft.com/office/word/2020/wordml/sdtdatahash" xmlns:w16du="http://schemas.microsoft.com/office/word/2023/wordml/word16du" xmlns:w16="http://schemas.microsoft.com/office/word/2018/wordml" xmlns:w16cex="http://schemas.microsoft.com/office/word/2018/wordml/cex" xmlns:oel="http://schemas.microsoft.com/office/2019/extlst">
             <w:pict>
               <v:rect w14:anchorId="144A890B" id="Rectangle 4" o:spid="_x0000_s1026" style="position:absolute;margin-left:332.25pt;margin-top:7.05pt;width:207.25pt;height:198.75pt;z-index:251654144;visibility:visible;mso-wrap-style:square;mso-width-percent:0;mso-height-percent:0;mso-wrap-distance-left:9pt;mso-wrap-distance-top:0;mso-wrap-distance-right:9pt;mso-wrap-distance-bottom:0;mso-position-horizontal:absolute;mso-position-horizontal-relative:text;mso-position-vertical:absolute;mso-position-vertical-relative:text;mso-width-percent:0;mso-height-percent:0;mso-width-relative:page;mso-height-relative:page;v-text-anchor:top" o:gfxdata="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" strokecolor="gray" strokeweight="3pt">
                 <v:stroke linestyle="thinThin"/>
@@ -185,8 +131,21 @@
       </w:r>
       <w:r>
         <w:tab/>
-        <w:t xml:space="preserve">      _________________________________________</w:t>
-      </w:r>
+        <w:t xml:space="preserve">      </w:t>
+      </w:r>
+      <w:r>
+        <w:rPr>
+          <w:i/>
+          <w:iCs/>
+          <w:lang w:val="en-CA"/>
+        </w:rPr>
+        <w:t>Monkey Goes Bananas: Lab Escape</w:t>
+      </w:r>
+    </w:p>
+    <w:p>
+      <w:pPr>
+        <w:spacing w:line="360" w:lineRule="auto"/>
+      </w:pPr>
     </w:p>
     <w:p>
       <w:pPr>
@@ -217,10 +176,24 @@
         <w:t xml:space="preserve"> </w:t>
       </w:r>
       <w:r>
-        <w:t xml:space="preserve">   </w:t>
-      </w:r>
-      <w:r>
-        <w:t>“________________________________________”</w:t>
+        <w:t xml:space="preserve"> </w:t>
+      </w:r>
+      <w:proofErr w:type="gramStart"/>
+      <w:r>
+        <w:t xml:space="preserve">  </w:t>
+      </w:r>
+      <w:r>
+        <w:t> “</w:t>
+      </w:r>
+      <w:proofErr w:type="gramEnd"/>
+      <w:r>
+        <w:t>Eat bananas, go *pew pew*, gain</w:t>
+      </w:r>
+      <w:r>
+        <w:t xml:space="preserve"> your</w:t>
+      </w:r>
+      <w:r>
+        <w:t xml:space="preserve"> freedom!”</w:t>
       </w:r>
     </w:p>
     <w:p>
@@ -428,13 +401,13 @@
               </wp:anchor>
             </w:drawing>
           </mc:Choice>
-          <mc:Fallback>
+          <mc:Fallback xmlns:w16sdtdh="http://schemas.microsoft.com/office/word/2020/wordml/sdtdatahash" xmlns:w16du="http://schemas.microsoft.com/office/word/2023/wordml/word16du" xmlns:w16="http://schemas.microsoft.com/office/word/2018/wordml" xmlns:w16cex="http://schemas.microsoft.com/office/word/2018/wordml/cex" xmlns:oel="http://schemas.microsoft.com/office/2019/extlst">
             <w:pict>
               <v:shapetype w14:anchorId="3C8D9FF3" id="_x0000_t202" coordsize="21600,21600" o:spt="202" path="m,l,21600r21600,l21600,xe">
                 <v:stroke joinstyle="miter"/>
                 <v:path gradientshapeok="t" o:connecttype="rect"/>
               </v:shapetype>
-              <v:shape id="Text Box 5" o:spid="_x0000_s1026" type="#_x0000_t202" style="position:absolute;margin-left:363.2pt;margin-top:1.15pt;width:157.95pt;height:23.8pt;z-index:251656192;visibility:visible;mso-wrap-style:square;mso-width-percent:0;mso-height-percent:0;mso-wrap-distance-left:9pt;mso-wrap-distance-top:0;mso-wrap-distance-right:9pt;mso-wrap-distance-bottom:0;mso-position-horizontal:absolute;mso-position-horizontal-relative:text;mso-position-vertical:absolute;mso-position-vertical-relative:text;mso-width-percent:0;mso-height-percent:0;mso-width-relative:page;mso-height-relative:page;v-text-anchor:top" o:gfxdata="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" filled="f" stroked="f">
+              <v:shape id="Text Box 5" o:spid="_x0000_s1026" type="#_x0000_t202" style="position:absolute;margin-left:363.2pt;margin-top:1.15pt;width:157.95pt;height:23.8pt;z-index:251656192;visibility:visible;mso-wrap-style:square;mso-width-percent:0;mso-height-percent:0;mso-wrap-distance-left:9pt;mso-wrap-distance-top:0;mso-wrap-distance-right:9pt;mso-wrap-distance-bottom:0;mso-position-horizontal:absolute;mso-position-horizontal-relative:text;mso-position-vertical:absolute;mso-position-vertical-relative:text;mso-width-percent:0;mso-height-percent:0;mso-width-relative:page;mso-height-relative:page;v-text-anchor:top" o:gfxdata="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" filled="f" stroked="f">
                 <v:textbox>
                   <w:txbxContent>
                     <w:p>
@@ -569,7 +542,7 @@
     <w:p/>
     <w:p>
       <w:pPr>
-        <w:pStyle w:val="ListParagraph"/>
+        <w:pStyle w:val="Paragraphedeliste"/>
         <w:numPr>
           <w:ilvl w:val="0"/>
           <w:numId w:val="3"/>
@@ -674,9 +647,9 @@
               </wp:anchor>
             </w:drawing>
           </mc:Choice>
-          <mc:Fallback>
+          <mc:Fallback xmlns:w16sdtdh="http://schemas.microsoft.com/office/word/2020/wordml/sdtdatahash" xmlns:w16du="http://schemas.microsoft.com/office/word/2023/wordml/word16du" xmlns:w16="http://schemas.microsoft.com/office/word/2018/wordml" xmlns:w16cex="http://schemas.microsoft.com/office/word/2018/wordml/cex" xmlns:oel="http://schemas.microsoft.com/office/2019/extlst">
             <w:pict>
-              <v:shape w14:anchorId="07F9EC2F" id="Text Box 13" o:spid="_x0000_s1027" type="#_x0000_t202" style="position:absolute;left:0;text-align:left;margin-left:-9pt;margin-top:5.6pt;width:27.9pt;height:136.5pt;z-index:251659264;visibility:visible;mso-wrap-style:square;mso-width-percent:0;mso-height-percent:0;mso-wrap-distance-left:9pt;mso-wrap-distance-top:0;mso-wrap-distance-right:9pt;mso-wrap-distance-bottom:0;mso-position-horizontal:absolute;mso-position-horizontal-relative:text;mso-position-vertical:absolute;mso-position-vertical-relative:text;mso-width-percent:0;mso-height-percent:0;mso-width-relative:page;mso-height-relative:page;v-text-anchor:top" o:gfxdata="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" filled="f" stroked="f">
+              <v:shape w14:anchorId="07F9EC2F" id="Text Box 13" o:spid="_x0000_s1027" type="#_x0000_t202" style="position:absolute;left:0;text-align:left;margin-left:-9pt;margin-top:5.6pt;width:27.9pt;height:136.5pt;z-index:251659264;visibility:visible;mso-wrap-style:square;mso-width-percent:0;mso-height-percent:0;mso-wrap-distance-left:9pt;mso-wrap-distance-top:0;mso-wrap-distance-right:9pt;mso-wrap-distance-bottom:0;mso-position-horizontal:absolute;mso-position-horizontal-relative:text;mso-position-vertical:absolute;mso-position-vertical-relative:text;mso-width-percent:0;mso-height-percent:0;mso-width-relative:page;mso-height-relative:page;v-text-anchor:top" o:gfxdata="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" filled="f" stroked="f">
                 <v:textbox style="layout-flow:vertical;mso-layout-flow-alt:bottom-to-top">
                   <w:txbxContent>
                     <w:p>
@@ -708,19 +681,39 @@
         </mc:AlternateContent>
       </w:r>
       <w:r>
-        <w:t>Shoot all enemies in order to complete the level.</w:t>
-      </w:r>
-    </w:p>
-    <w:p>
-      <w:pPr>
-        <w:pStyle w:val="ListParagraph"/>
+        <w:t>Shoot all enemies in order to complete the level</w:t>
+      </w:r>
+      <w:bookmarkStart w:id="0" w:name="_GoBack"/>
+      <w:bookmarkEnd w:id="0"/>
+      <w:r>
+        <w:t>.</w:t>
+      </w:r>
+    </w:p>
+    <w:p>
+      <w:pPr>
+        <w:pStyle w:val="Paragraphedeliste"/>
         <w:numPr>
           <w:ilvl w:val="0"/>
           <w:numId w:val="3"/>
         </w:numPr>
       </w:pPr>
       <w:r>
-        <w:t>Gain “power-ups” by shooting (blank) in order to reveal the power-up</w:t>
+        <w:t xml:space="preserve">Gain “power-ups” by shooting </w:t>
+      </w:r>
+      <w:r>
+        <w:t>boxes</w:t>
+      </w:r>
+      <w:r>
+        <w:t xml:space="preserve"> to reveal</w:t>
+      </w:r>
+      <w:r>
+        <w:t xml:space="preserve"> 1 of 2 possible</w:t>
+      </w:r>
+      <w:r>
+        <w:t xml:space="preserve"> the power-up</w:t>
+      </w:r>
+      <w:r>
+        <w:t>s</w:t>
       </w:r>
     </w:p>
     <w:p>
@@ -849,7 +842,6 @@
           <w:sz w:val="28"/>
           <w:szCs w:val="28"/>
         </w:rPr>
-        <w:lastRenderedPageBreak/>
         <mc:AlternateContent>
           <mc:Choice Requires="wps">
             <w:drawing>
@@ -971,9 +963,9 @@
               </wp:anchor>
             </w:drawing>
           </mc:Choice>
-          <mc:Fallback>
+          <mc:Fallback xmlns:w16sdtdh="http://schemas.microsoft.com/office/word/2020/wordml/sdtdatahash" xmlns:w16du="http://schemas.microsoft.com/office/word/2023/wordml/word16du" xmlns:w16="http://schemas.microsoft.com/office/word/2018/wordml" xmlns:w16cex="http://schemas.microsoft.com/office/word/2018/wordml/cex" xmlns:oel="http://schemas.microsoft.com/office/2019/extlst">
             <w:pict>
-              <v:shape w14:anchorId="3B261751" id="Text Box 17" o:spid="_x0000_s1028" type="#_x0000_t202" style="position:absolute;margin-left:-15.25pt;margin-top:649.6pt;width:525.05pt;height:23.8pt;z-index:251663360;visibility:visible;mso-wrap-style:square;mso-width-percent:0;mso-height-percent:0;mso-wrap-distance-left:9pt;mso-wrap-distance-top:0;mso-wrap-distance-right:9pt;mso-wrap-distance-bottom:0;mso-position-horizontal:absolute;mso-position-horizontal-relative:text;mso-position-vertical:absolute;mso-position-vertical-relative:text;mso-width-percent:0;mso-height-percent:0;mso-width-relative:page;mso-height-relative:page;v-text-anchor:top" o:gfxdata="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" filled="f" stroked="f">
+              <v:shape w14:anchorId="3B261751" id="Text Box 17" o:spid="_x0000_s1028" type="#_x0000_t202" style="position:absolute;margin-left:-15.25pt;margin-top:649.6pt;width:525.05pt;height:23.8pt;z-index:251663360;visibility:visible;mso-wrap-style:square;mso-width-percent:0;mso-height-percent:0;mso-wrap-distance-left:9pt;mso-wrap-distance-top:0;mso-wrap-distance-right:9pt;mso-wrap-distance-bottom:0;mso-position-horizontal:absolute;mso-position-horizontal-relative:text;mso-position-vertical:absolute;mso-position-vertical-relative:text;mso-width-percent:0;mso-height-percent:0;mso-width-relative:page;mso-height-relative:page;v-text-anchor:top" o:gfxdata="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" filled="f" stroked="f">
                 <v:textbox>
                   <w:txbxContent>
                     <w:p>
@@ -1041,22 +1033,12 @@
     <w:p/>
     <w:p>
       <w:r>
-        <w:t xml:space="preserve">    ________________________________________________________________________________________</w:t>
-      </w:r>
-    </w:p>
-    <w:p/>
-    <w:p>
-      <w:r>
-        <w:t xml:space="preserve">    ________________________________________________________________________________________</w:t>
-      </w:r>
-    </w:p>
-    <w:p/>
-    <w:p>
-      <w:r>
-        <w:t xml:space="preserve">    ________________________________________________________________________________________</w:t>
-      </w:r>
-    </w:p>
-    <w:p/>
+        <w:t xml:space="preserve"> </w:t>
+      </w:r>
+      <w:r>
+        <w:t>you play as a monkey who was being experimented on by humans in a lab. You finally manage to escape your enclosure but now must fight the humans in the lab to escape and gain your freedom!</w:t>
+      </w:r>
+    </w:p>
     <w:p>
       <w:r>
         <w:rPr>
@@ -1122,7 +1104,7 @@
               </wp:anchor>
             </w:drawing>
           </mc:Choice>
-          <mc:Fallback>
+          <mc:Fallback xmlns:w16sdtdh="http://schemas.microsoft.com/office/word/2020/wordml/sdtdatahash" xmlns:w16du="http://schemas.microsoft.com/office/word/2023/wordml/word16du" xmlns:w16="http://schemas.microsoft.com/office/word/2018/wordml" xmlns:w16cex="http://schemas.microsoft.com/office/word/2018/wordml/cex" xmlns:oel="http://schemas.microsoft.com/office/2019/extlst">
             <w:pict>
               <v:rect w14:anchorId="21905B04" id="Rectangle 16" o:spid="_x0000_s1026" style="position:absolute;margin-left:13.5pt;margin-top:25.6pt;width:525.05pt;height:510.75pt;z-index:251660288;visibility:visible;mso-wrap-style:square;mso-width-percent:0;mso-height-percent:0;mso-wrap-distance-left:9pt;mso-wrap-distance-top:0;mso-wrap-distance-right:9pt;mso-wrap-distance-bottom:0;mso-position-horizontal:absolute;mso-position-horizontal-relative:text;mso-position-vertical:absolute;mso-position-vertical-relative:text;mso-width-percent:0;mso-height-percent:0;mso-width-relative:page;mso-height-relative:page;v-text-anchor:top" o:gfxdata="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" strokecolor="gray" strokeweight="3pt">
                 <v:stroke linestyle="thinThin"/>
@@ -1257,9 +1239,9 @@
               </wp:anchor>
             </w:drawing>
           </mc:Choice>
-          <mc:Fallback>
+          <mc:Fallback xmlns:w16sdtdh="http://schemas.microsoft.com/office/word/2020/wordml/sdtdatahash" xmlns:w16du="http://schemas.microsoft.com/office/word/2023/wordml/word16du" xmlns:w16="http://schemas.microsoft.com/office/word/2018/wordml" xmlns:w16cex="http://schemas.microsoft.com/office/word/2018/wordml/cex" xmlns:oel="http://schemas.microsoft.com/office/2019/extlst">
             <w:pict>
-              <v:shape w14:anchorId="648266B7" id="_x0000_s1029" type="#_x0000_t202" style="position:absolute;margin-left:-15.25pt;margin-top:649.6pt;width:525.05pt;height:23.8pt;z-index:251661312;visibility:visible;mso-wrap-style:square;mso-width-percent:0;mso-height-percent:0;mso-wrap-distance-left:9pt;mso-wrap-distance-top:0;mso-wrap-distance-right:9pt;mso-wrap-distance-bottom:0;mso-position-horizontal:absolute;mso-position-horizontal-relative:text;mso-position-vertical:absolute;mso-position-vertical-relative:text;mso-width-percent:0;mso-height-percent:0;mso-width-relative:page;mso-height-relative:page;v-text-anchor:top" o:gfxdata="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" filled="f" stroked="f">
+              <v:shape w14:anchorId="648266B7" id="_x0000_s1029" type="#_x0000_t202" style="position:absolute;margin-left:-15.25pt;margin-top:649.6pt;width:525.05pt;height:23.8pt;z-index:251661312;visibility:visible;mso-wrap-style:square;mso-width-percent:0;mso-height-percent:0;mso-wrap-distance-left:9pt;mso-wrap-distance-top:0;mso-wrap-distance-right:9pt;mso-wrap-distance-bottom:0;mso-position-horizontal:absolute;mso-position-horizontal-relative:text;mso-position-vertical:absolute;mso-position-vertical-relative:text;mso-width-percent:0;mso-height-percent:0;mso-width-relative:page;mso-height-relative:page;v-text-anchor:top" o:gfxdata="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" filled="f" stroked="f">
                 <v:textbox>
                   <w:txbxContent>
                     <w:p>
@@ -1328,7 +1310,7 @@
 </file>
 
 <file path=word/endnotes.xml><?xml version="1.0" encoding="utf-8"?>
-<w:endnotes xmlns:wpc="http://schemas.microsoft.com/office/word/2010/wordprocessingCanvas" xmlns:cx="http://schemas.microsoft.com/office/drawing/2014/chartex" xmlns:cx1="http://schemas.microsoft.com/office/drawing/2015/9/8/chartex" xmlns:cx2="http://schemas.microsoft.com/office/drawing/2015/10/21/chartex" xmlns:cx3="http://schemas.microsoft.com/office/drawing/2016/5/9/chartex" xmlns:cx4="http://schemas.microsoft.com/office/drawing/2016/5/10/chartex" xmlns:cx5="http://schemas.microsoft.com/office/drawing/2016/5/11/chartex" xmlns:cx6="http://schemas.microsoft.com/office/drawing/2016/5/12/chartex" xmlns:cx7="http://schemas.microsoft.com/office/drawing/2016/5/13/chartex" xmlns:cx8="http://schemas.microsoft.com/office/drawing/2016/5/14/chartex" xmlns:mc="http://schemas.openxmlformats.org/markup-compatibility/2006" xmlns:aink="http://schemas.microsoft.com/office/drawing/2016/ink" xmlns:am3d="http://schemas.microsoft.com/office/drawing/2017/model3d" xmlns:o="urn:schemas-microsoft-com:office:office" xmlns:r="http://schemas.openxmlformats.org/officeDocument/2006/relationships" xmlns:m="http://schemas.openxmlformats.org/officeDocument/2006/math" xmlns:v="urn:schemas-microsoft-com:vml" xmlns:wp14="http://schemas.microsoft.com/office/word/2010/wordprocessingDrawing" xmlns:wp="http://schemas.openxmlformats.org/drawingml/2006/wordprocessingDrawing" xmlns:w10="urn:schemas-microsoft-com:office:word" xmlns:w="http://schemas.openxmlformats.org/wordprocessingml/2006/main" xmlns:w14="http://schemas.microsoft.com/office/word/2010/wordml" xmlns:w15="http://schemas.microsoft.com/office/word/2012/wordml" xmlns:w16cex="http://schemas.microsoft.com/office/word/2018/wordml/cex" xmlns:w16cid="http://schemas.microsoft.com/office/word/2016/wordml/cid" xmlns:w16="http://schemas.microsoft.com/office/word/2018/wordml" xmlns:w16sdtdh="http://schemas.microsoft.com/office/word/2020/wordml/sdtdatahash" xmlns:w16se="http://schemas.microsoft.com/office/word/2015/wordml/symex" xmlns:wpg="http://schemas.microsoft.com/office/word/2010/wordprocessingGroup" xmlns:wpi="http://schemas.microsoft.com/office/word/2010/wordprocessingInk" xmlns:wne="http://schemas.microsoft.com/office/word/2006/wordml" xmlns:wps="http://schemas.microsoft.com/office/word/2010/wordprocessingShape" mc:Ignorable="w14 w15 w16se w16cid w16 w16cex w16sdtdh wp14">
+<w:endnotes xmlns:wpc="http://schemas.microsoft.com/office/word/2010/wordprocessingCanvas" xmlns:cx="http://schemas.microsoft.com/office/drawing/2014/chartex" xmlns:cx1="http://schemas.microsoft.com/office/drawing/2015/9/8/chartex" xmlns:cx2="http://schemas.microsoft.com/office/drawing/2015/10/21/chartex" xmlns:cx3="http://schemas.microsoft.com/office/drawing/2016/5/9/chartex" xmlns:cx4="http://schemas.microsoft.com/office/drawing/2016/5/10/chartex" xmlns:cx5="http://schemas.microsoft.com/office/drawing/2016/5/11/chartex" xmlns:cx6="http://schemas.microsoft.com/office/drawing/2016/5/12/chartex" xmlns:cx7="http://schemas.microsoft.com/office/drawing/2016/5/13/chartex" xmlns:cx8="http://schemas.microsoft.com/office/drawing/2016/5/14/chartex" xmlns:mc="http://schemas.openxmlformats.org/markup-compatibility/2006" xmlns:aink="http://schemas.microsoft.com/office/drawing/2016/ink" xmlns:am3d="http://schemas.microsoft.com/office/drawing/2017/model3d" xmlns:o="urn:schemas-microsoft-com:office:office" xmlns:r="http://schemas.openxmlformats.org/officeDocument/2006/relationships" xmlns:m="http://schemas.openxmlformats.org/officeDocument/2006/math" xmlns:v="urn:schemas-microsoft-com:vml" xmlns:wp14="http://schemas.microsoft.com/office/word/2010/wordprocessingDrawing" xmlns:wp="http://schemas.openxmlformats.org/drawingml/2006/wordprocessingDrawing" xmlns:w10="urn:schemas-microsoft-com:office:word" xmlns:w="http://schemas.openxmlformats.org/wordprocessingml/2006/main" xmlns:w14="http://schemas.microsoft.com/office/word/2010/wordml" xmlns:w15="http://schemas.microsoft.com/office/word/2012/wordml" xmlns:w16cid="http://schemas.microsoft.com/office/word/2016/wordml/cid" xmlns:w16se="http://schemas.microsoft.com/office/word/2015/wordml/symex" xmlns:wpg="http://schemas.microsoft.com/office/word/2010/wordprocessingGroup" xmlns:wpi="http://schemas.microsoft.com/office/word/2010/wordprocessingInk" xmlns:wne="http://schemas.microsoft.com/office/word/2006/wordml" xmlns:wps="http://schemas.microsoft.com/office/word/2010/wordprocessingShape" mc:Ignorable="w14 w15 w16se w16cid wp14">
   <w:endnote w:type="separator" w:id="-1">
     <w:p>
       <w:r>
@@ -1347,7 +1329,7 @@
 </file>
 
 <file path=word/footnotes.xml><?xml version="1.0" encoding="utf-8"?>
-<w:footnotes xmlns:wpc="http://schemas.microsoft.com/office/word/2010/wordprocessingCanvas" xmlns:cx="http://schemas.microsoft.com/office/drawing/2014/chartex" xmlns:cx1="http://schemas.microsoft.com/office/drawing/2015/9/8/chartex" xmlns:cx2="http://schemas.microsoft.com/office/drawing/2015/10/21/chartex" xmlns:cx3="http://schemas.microsoft.com/office/drawing/2016/5/9/chartex" xmlns:cx4="http://schemas.microsoft.com/office/drawing/2016/5/10/chartex" xmlns:cx5="http://schemas.microsoft.com/office/drawing/2016/5/11/chartex" xmlns:cx6="http://schemas.microsoft.com/office/drawing/2016/5/12/chartex" xmlns:cx7="http://schemas.microsoft.com/office/drawing/2016/5/13/chartex" xmlns:cx8="http://schemas.microsoft.com/office/drawing/2016/5/14/chartex" xmlns:mc="http://schemas.openxmlformats.org/markup-compatibility/2006" xmlns:aink="http://schemas.microsoft.com/office/drawing/2016/ink" xmlns:am3d="http://schemas.microsoft.com/office/drawing/2017/model3d" xmlns:o="urn:schemas-microsoft-com:office:office" xmlns:r="http://schemas.openxmlformats.org/officeDocument/2006/relationships" xmlns:m="http://schemas.openxmlformats.org/officeDocument/2006/math" xmlns:v="urn:schemas-microsoft-com:vml" xmlns:wp14="http://schemas.microsoft.com/office/word/2010/wordprocessingDrawing" xmlns:wp="http://schemas.openxmlformats.org/drawingml/2006/wordprocessingDrawing" xmlns:w10="urn:schemas-microsoft-com:office:word" xmlns:w="http://schemas.openxmlformats.org/wordprocessingml/2006/main" xmlns:w14="http://schemas.microsoft.com/office/word/2010/wordml" xmlns:w15="http://schemas.microsoft.com/office/word/2012/wordml" xmlns:w16cex="http://schemas.microsoft.com/office/word/2018/wordml/cex" xmlns:w16cid="http://schemas.microsoft.com/office/word/2016/wordml/cid" xmlns:w16="http://schemas.microsoft.com/office/word/2018/wordml" xmlns:w16sdtdh="http://schemas.microsoft.com/office/word/2020/wordml/sdtdatahash" xmlns:w16se="http://schemas.microsoft.com/office/word/2015/wordml/symex" xmlns:wpg="http://schemas.microsoft.com/office/word/2010/wordprocessingGroup" xmlns:wpi="http://schemas.microsoft.com/office/word/2010/wordprocessingInk" xmlns:wne="http://schemas.microsoft.com/office/word/2006/wordml" xmlns:wps="http://schemas.microsoft.com/office/word/2010/wordprocessingShape" mc:Ignorable="w14 w15 w16se w16cid w16 w16cex w16sdtdh wp14">
+<w:footnotes xmlns:wpc="http://schemas.microsoft.com/office/word/2010/wordprocessingCanvas" xmlns:cx="http://schemas.microsoft.com/office/drawing/2014/chartex" xmlns:cx1="http://schemas.microsoft.com/office/drawing/2015/9/8/chartex" xmlns:cx2="http://schemas.microsoft.com/office/drawing/2015/10/21/chartex" xmlns:cx3="http://schemas.microsoft.com/office/drawing/2016/5/9/chartex" xmlns:cx4="http://schemas.microsoft.com/office/drawing/2016/5/10/chartex" xmlns:cx5="http://schemas.microsoft.com/office/drawing/2016/5/11/chartex" xmlns:cx6="http://schemas.microsoft.com/office/drawing/2016/5/12/chartex" xmlns:cx7="http://schemas.microsoft.com/office/drawing/2016/5/13/chartex" xmlns:cx8="http://schemas.microsoft.com/office/drawing/2016/5/14/chartex" xmlns:mc="http://schemas.openxmlformats.org/markup-compatibility/2006" xmlns:aink="http://schemas.microsoft.com/office/drawing/2016/ink" xmlns:am3d="http://schemas.microsoft.com/office/drawing/2017/model3d" xmlns:o="urn:schemas-microsoft-com:office:office" xmlns:r="http://schemas.openxmlformats.org/officeDocument/2006/relationships" xmlns:m="http://schemas.openxmlformats.org/officeDocument/2006/math" xmlns:v="urn:schemas-microsoft-com:vml" xmlns:wp14="http://schemas.microsoft.com/office/word/2010/wordprocessingDrawing" xmlns:wp="http://schemas.openxmlformats.org/drawingml/2006/wordprocessingDrawing" xmlns:w10="urn:schemas-microsoft-com:office:word" xmlns:w="http://schemas.openxmlformats.org/wordprocessingml/2006/main" xmlns:w14="http://schemas.microsoft.com/office/word/2010/wordml" xmlns:w15="http://schemas.microsoft.com/office/word/2012/wordml" xmlns:w16cid="http://schemas.microsoft.com/office/word/2016/wordml/cid" xmlns:w16se="http://schemas.microsoft.com/office/word/2015/wordml/symex" xmlns:wpg="http://schemas.microsoft.com/office/word/2010/wordprocessingGroup" xmlns:wpi="http://schemas.microsoft.com/office/word/2010/wordprocessingInk" xmlns:wne="http://schemas.microsoft.com/office/word/2006/wordml" xmlns:wps="http://schemas.microsoft.com/office/word/2010/wordprocessingShape" mc:Ignorable="w14 w15 w16se w16cid wp14">
   <w:footnote w:type="separator" w:id="-1">
     <w:p>
       <w:r>
@@ -1366,10 +1348,10 @@
 </file>
 
 <file path=word/header1.xml><?xml version="1.0" encoding="utf-8"?>
-<w:hdr xmlns:wpc="http://schemas.microsoft.com/office/word/2010/wordprocessingCanvas" xmlns:cx="http://schemas.microsoft.com/office/drawing/2014/chartex" xmlns:cx1="http://schemas.microsoft.com/office/drawing/2015/9/8/chartex" xmlns:cx2="http://schemas.microsoft.com/office/drawing/2015/10/21/chartex" xmlns:cx3="http://schemas.microsoft.com/office/drawing/2016/5/9/chartex" xmlns:cx4="http://schemas.microsoft.com/office/drawing/2016/5/10/chartex" xmlns:cx5="http://schemas.microsoft.com/office/drawing/2016/5/11/chartex" xmlns:cx6="http://schemas.microsoft.com/office/drawing/2016/5/12/chartex" xmlns:cx7="http://schemas.microsoft.com/office/drawing/2016/5/13/chartex" xmlns:cx8="http://schemas.microsoft.com/office/drawing/2016/5/14/chartex" xmlns:mc="http://schemas.openxmlformats.org/markup-compatibility/2006" xmlns:aink="http://schemas.microsoft.com/office/drawing/2016/ink" xmlns:am3d="http://schemas.microsoft.com/office/drawing/2017/model3d" xmlns:o="urn:schemas-microsoft-com:office:office" xmlns:r="http://schemas.openxmlformats.org/officeDocument/2006/relationships" xmlns:m="http://schemas.openxmlformats.org/officeDocument/2006/math" xmlns:v="urn:schemas-microsoft-com:vml" xmlns:wp14="http://schemas.microsoft.com/office/word/2010/wordprocessingDrawing" xmlns:wp="http://schemas.openxmlformats.org/drawingml/2006/wordprocessingDrawing" xmlns:w10="urn:schemas-microsoft-com:office:word" xmlns:w="http://schemas.openxmlformats.org/wordprocessingml/2006/main" xmlns:w14="http://schemas.microsoft.com/office/word/2010/wordml" xmlns:w15="http://schemas.microsoft.com/office/word/2012/wordml" xmlns:w16cex="http://schemas.microsoft.com/office/word/2018/wordml/cex" xmlns:w16cid="http://schemas.microsoft.com/office/word/2016/wordml/cid" xmlns:w16="http://schemas.microsoft.com/office/word/2018/wordml" xmlns:w16sdtdh="http://schemas.microsoft.com/office/word/2020/wordml/sdtdatahash" xmlns:w16se="http://schemas.microsoft.com/office/word/2015/wordml/symex" xmlns:wpg="http://schemas.microsoft.com/office/word/2010/wordprocessingGroup" xmlns:wpi="http://schemas.microsoft.com/office/word/2010/wordprocessingInk" xmlns:wne="http://schemas.microsoft.com/office/word/2006/wordml" xmlns:wps="http://schemas.microsoft.com/office/word/2010/wordprocessingShape" mc:Ignorable="w14 w15 w16se w16cid w16 w16cex w16sdtdh wp14">
+<w:hdr xmlns:wpc="http://schemas.microsoft.com/office/word/2010/wordprocessingCanvas" xmlns:cx="http://schemas.microsoft.com/office/drawing/2014/chartex" xmlns:cx1="http://schemas.microsoft.com/office/drawing/2015/9/8/chartex" xmlns:cx2="http://schemas.microsoft.com/office/drawing/2015/10/21/chartex" xmlns:cx3="http://schemas.microsoft.com/office/drawing/2016/5/9/chartex" xmlns:cx4="http://schemas.microsoft.com/office/drawing/2016/5/10/chartex" xmlns:cx5="http://schemas.microsoft.com/office/drawing/2016/5/11/chartex" xmlns:cx6="http://schemas.microsoft.com/office/drawing/2016/5/12/chartex" xmlns:cx7="http://schemas.microsoft.com/office/drawing/2016/5/13/chartex" xmlns:cx8="http://schemas.microsoft.com/office/drawing/2016/5/14/chartex" xmlns:mc="http://schemas.openxmlformats.org/markup-compatibility/2006" xmlns:aink="http://schemas.microsoft.com/office/drawing/2016/ink" xmlns:am3d="http://schemas.microsoft.com/office/drawing/2017/model3d" xmlns:o="urn:schemas-microsoft-com:office:office" xmlns:r="http://schemas.openxmlformats.org/officeDocument/2006/relationships" xmlns:m="http://schemas.openxmlformats.org/officeDocument/2006/math" xmlns:v="urn:schemas-microsoft-com:vml" xmlns:wp14="http://schemas.microsoft.com/office/word/2010/wordprocessingDrawing" xmlns:wp="http://schemas.openxmlformats.org/drawingml/2006/wordprocessingDrawing" xmlns:w10="urn:schemas-microsoft-com:office:word" xmlns:w="http://schemas.openxmlformats.org/wordprocessingml/2006/main" xmlns:w14="http://schemas.microsoft.com/office/word/2010/wordml" xmlns:w15="http://schemas.microsoft.com/office/word/2012/wordml" xmlns:w16cid="http://schemas.microsoft.com/office/word/2016/wordml/cid" xmlns:w16se="http://schemas.microsoft.com/office/word/2015/wordml/symex" xmlns:wpg="http://schemas.microsoft.com/office/word/2010/wordprocessingGroup" xmlns:wpi="http://schemas.microsoft.com/office/word/2010/wordprocessingInk" xmlns:wne="http://schemas.microsoft.com/office/word/2006/wordml" xmlns:wps="http://schemas.microsoft.com/office/word/2010/wordprocessingShape" mc:Ignorable="w14 w15 w16se w16cid wp14">
   <w:p>
     <w:pPr>
-      <w:pStyle w:val="Header"/>
+      <w:pStyle w:val="En-tte"/>
       <w:tabs>
         <w:tab w:val="clear" w:pos="4680"/>
         <w:tab w:val="clear" w:pos="9360"/>
@@ -1404,14 +1386,14 @@
   </w:p>
   <w:p>
     <w:pPr>
-      <w:pStyle w:val="Header"/>
+      <w:pStyle w:val="En-tte"/>
     </w:pPr>
   </w:p>
 </w:hdr>
 </file>
 
 <file path=word/numbering.xml><?xml version="1.0" encoding="utf-8"?>
-<w:numbering xmlns:wpc="http://schemas.microsoft.com/office/word/2010/wordprocessingCanvas" xmlns:cx="http://schemas.microsoft.com/office/drawing/2014/chartex" xmlns:cx1="http://schemas.microsoft.com/office/drawing/2015/9/8/chartex" xmlns:cx2="http://schemas.microsoft.com/office/drawing/2015/10/21/chartex" xmlns:cx3="http://schemas.microsoft.com/office/drawing/2016/5/9/chartex" xmlns:cx4="http://schemas.microsoft.com/office/drawing/2016/5/10/chartex" xmlns:cx5="http://schemas.microsoft.com/office/drawing/2016/5/11/chartex" xmlns:cx6="http://schemas.microsoft.com/office/drawing/2016/5/12/chartex" xmlns:cx7="http://schemas.microsoft.com/office/drawing/2016/5/13/chartex" xmlns:cx8="http://schemas.microsoft.com/office/drawing/2016/5/14/chartex" xmlns:mc="http://schemas.openxmlformats.org/markup-compatibility/2006" xmlns:aink="http://schemas.microsoft.com/office/drawing/2016/ink" xmlns:am3d="http://schemas.microsoft.com/office/drawing/2017/model3d" xmlns:o="urn:schemas-microsoft-com:office:office" xmlns:r="http://schemas.openxmlformats.org/officeDocument/2006/relationships" xmlns:m="http://schemas.openxmlformats.org/officeDocument/2006/math" xmlns:v="urn:schemas-microsoft-com:vml" xmlns:wp14="http://schemas.microsoft.com/office/word/2010/wordprocessingDrawing" xmlns:wp="http://schemas.openxmlformats.org/drawingml/2006/wordprocessingDrawing" xmlns:w10="urn:schemas-microsoft-com:office:word" xmlns:w="http://schemas.openxmlformats.org/wordprocessingml/2006/main" xmlns:w14="http://schemas.microsoft.com/office/word/2010/wordml" xmlns:w15="http://schemas.microsoft.com/office/word/2012/wordml" xmlns:w16cex="http://schemas.microsoft.com/office/word/2018/wordml/cex" xmlns:w16cid="http://schemas.microsoft.com/office/word/2016/wordml/cid" xmlns:w16="http://schemas.microsoft.com/office/word/2018/wordml" xmlns:w16sdtdh="http://schemas.microsoft.com/office/word/2020/wordml/sdtdatahash" xmlns:w16se="http://schemas.microsoft.com/office/word/2015/wordml/symex" xmlns:wpg="http://schemas.microsoft.com/office/word/2010/wordprocessingGroup" xmlns:wpi="http://schemas.microsoft.com/office/word/2010/wordprocessingInk" xmlns:wne="http://schemas.microsoft.com/office/word/2006/wordml" xmlns:wps="http://schemas.microsoft.com/office/word/2010/wordprocessingShape" mc:Ignorable="w14 w15 w16se w16cid w16 w16cex w16sdtdh wp14">
+<w:numbering xmlns:wpc="http://schemas.microsoft.com/office/word/2010/wordprocessingCanvas" xmlns:cx="http://schemas.microsoft.com/office/drawing/2014/chartex" xmlns:cx1="http://schemas.microsoft.com/office/drawing/2015/9/8/chartex" xmlns:cx2="http://schemas.microsoft.com/office/drawing/2015/10/21/chartex" xmlns:cx3="http://schemas.microsoft.com/office/drawing/2016/5/9/chartex" xmlns:cx4="http://schemas.microsoft.com/office/drawing/2016/5/10/chartex" xmlns:cx5="http://schemas.microsoft.com/office/drawing/2016/5/11/chartex" xmlns:cx6="http://schemas.microsoft.com/office/drawing/2016/5/12/chartex" xmlns:cx7="http://schemas.microsoft.com/office/drawing/2016/5/13/chartex" xmlns:cx8="http://schemas.microsoft.com/office/drawing/2016/5/14/chartex" xmlns:mc="http://schemas.openxmlformats.org/markup-compatibility/2006" xmlns:aink="http://schemas.microsoft.com/office/drawing/2016/ink" xmlns:am3d="http://schemas.microsoft.com/office/drawing/2017/model3d" xmlns:o="urn:schemas-microsoft-com:office:office" xmlns:r="http://schemas.openxmlformats.org/officeDocument/2006/relationships" xmlns:m="http://schemas.openxmlformats.org/officeDocument/2006/math" xmlns:v="urn:schemas-microsoft-com:vml" xmlns:wp14="http://schemas.microsoft.com/office/word/2010/wordprocessingDrawing" xmlns:wp="http://schemas.openxmlformats.org/drawingml/2006/wordprocessingDrawing" xmlns:w10="urn:schemas-microsoft-com:office:word" xmlns:w="http://schemas.openxmlformats.org/wordprocessingml/2006/main" xmlns:w14="http://schemas.microsoft.com/office/word/2010/wordml" xmlns:w15="http://schemas.microsoft.com/office/word/2012/wordml" xmlns:w16cid="http://schemas.microsoft.com/office/word/2016/wordml/cid" xmlns:w16se="http://schemas.microsoft.com/office/word/2015/wordml/symex" xmlns:wpg="http://schemas.microsoft.com/office/word/2010/wordprocessingGroup" xmlns:wpi="http://schemas.microsoft.com/office/word/2010/wordprocessingInk" xmlns:wne="http://schemas.microsoft.com/office/word/2006/wordml" xmlns:wps="http://schemas.microsoft.com/office/word/2010/wordprocessingShape" mc:Ignorable="w14 w15 w16se w16cid wp14">
   <w:abstractNum w:abstractNumId="0" w15:restartNumberingAfterBreak="0">
     <w:nsid w:val="11B03E36"/>
     <w:multiLevelType w:val="hybridMultilevel"/>
@@ -1692,7 +1674,7 @@
 </file>
 
 <file path=word/styles.xml><?xml version="1.0" encoding="utf-8"?>
-<w:styles xmlns:mc="http://schemas.openxmlformats.org/markup-compatibility/2006" xmlns:r="http://schemas.openxmlformats.org/officeDocument/2006/relationships" xmlns:w="http://schemas.openxmlformats.org/wordprocessingml/2006/main" xmlns:w14="http://schemas.microsoft.com/office/word/2010/wordml" xmlns:w15="http://schemas.microsoft.com/office/word/2012/wordml" xmlns:w16cex="http://schemas.microsoft.com/office/word/2018/wordml/cex" xmlns:w16cid="http://schemas.microsoft.com/office/word/2016/wordml/cid" xmlns:w16="http://schemas.microsoft.com/office/word/2018/wordml" xmlns:w16sdtdh="http://schemas.microsoft.com/office/word/2020/wordml/sdtdatahash" xmlns:w16se="http://schemas.microsoft.com/office/word/2015/wordml/symex" mc:Ignorable="w14 w15 w16se w16cid w16 w16cex w16sdtdh">
+<w:styles xmlns:mc="http://schemas.openxmlformats.org/markup-compatibility/2006" xmlns:r="http://schemas.openxmlformats.org/officeDocument/2006/relationships" xmlns:w="http://schemas.openxmlformats.org/wordprocessingml/2006/main" xmlns:w14="http://schemas.microsoft.com/office/word/2010/wordml" xmlns:w15="http://schemas.microsoft.com/office/word/2012/wordml" xmlns:w16cid="http://schemas.microsoft.com/office/word/2016/wordml/cid" xmlns:w16se="http://schemas.microsoft.com/office/word/2015/wordml/symex" mc:Ignorable="w14 w15 w16se w16cid">
   <w:docDefaults>
     <w:rPrDefault>
       <w:rPr>
@@ -1702,7 +1684,7 @@
     </w:rPrDefault>
     <w:pPrDefault/>
   </w:docDefaults>
-  <w:latentStyles w:defLockedState="0" w:defUIPriority="99" w:defSemiHidden="0" w:defUnhideWhenUsed="0" w:defQFormat="0" w:count="376">
+  <w:latentStyles w:defLockedState="0" w:defUIPriority="99" w:defSemiHidden="0" w:defUnhideWhenUsed="0" w:defQFormat="0" w:count="375">
     <w:lsdException w:name="Normal" w:uiPriority="0" w:qFormat="1"/>
     <w:lsdException w:name="heading 1" w:uiPriority="9" w:qFormat="1"/>
     <w:lsdException w:name="heading 2" w:semiHidden="1" w:uiPriority="9" w:unhideWhenUsed="1" w:qFormat="1"/>
@@ -2078,7 +2060,6 @@
     <w:lsdException w:name="Smart Hyperlink" w:semiHidden="1" w:unhideWhenUsed="1"/>
     <w:lsdException w:name="Hashtag" w:semiHidden="1" w:unhideWhenUsed="1"/>
     <w:lsdException w:name="Unresolved Mention" w:semiHidden="1" w:unhideWhenUsed="1"/>
-    <w:lsdException w:name="Smart Link" w:semiHidden="1" w:unhideWhenUsed="1"/>
   </w:latentStyles>
   <w:style w:type="paragraph" w:default="1" w:styleId="Normal">
     <w:name w:val="Normal"/>
@@ -2089,13 +2070,13 @@
       <w:lang w:val="en-US" w:eastAsia="en-US"/>
     </w:rPr>
   </w:style>
-  <w:style w:type="character" w:default="1" w:styleId="DefaultParagraphFont">
+  <w:style w:type="character" w:default="1" w:styleId="Policepardfaut">
     <w:name w:val="Default Paragraph Font"/>
     <w:uiPriority w:val="1"/>
     <w:semiHidden/>
     <w:unhideWhenUsed/>
   </w:style>
-  <w:style w:type="table" w:default="1" w:styleId="TableNormal">
+  <w:style w:type="table" w:default="1" w:styleId="TableauNormal">
     <w:name w:val="Normal Table"/>
     <w:uiPriority w:val="99"/>
     <w:semiHidden/>
@@ -2110,16 +2091,16 @@
       </w:tblCellMar>
     </w:tblPr>
   </w:style>
-  <w:style w:type="numbering" w:default="1" w:styleId="NoList">
+  <w:style w:type="numbering" w:default="1" w:styleId="Aucuneliste">
     <w:name w:val="No List"/>
     <w:uiPriority w:val="99"/>
     <w:semiHidden/>
     <w:unhideWhenUsed/>
   </w:style>
-  <w:style w:type="paragraph" w:styleId="Header">
+  <w:style w:type="paragraph" w:styleId="En-tte">
     <w:name w:val="header"/>
     <w:basedOn w:val="Normal"/>
-    <w:link w:val="HeaderChar"/>
+    <w:link w:val="En-tteCar"/>
     <w:uiPriority w:val="99"/>
     <w:unhideWhenUsed/>
     <w:rsid w:val="00FC12CB"/>
@@ -2130,10 +2111,10 @@
       </w:tabs>
     </w:pPr>
   </w:style>
-  <w:style w:type="character" w:customStyle="1" w:styleId="HeaderChar">
-    <w:name w:val="Header Char"/>
-    <w:basedOn w:val="DefaultParagraphFont"/>
-    <w:link w:val="Header"/>
+  <w:style w:type="character" w:customStyle="1" w:styleId="En-tteCar">
+    <w:name w:val="En-tête Car"/>
+    <w:basedOn w:val="Policepardfaut"/>
+    <w:link w:val="En-tte"/>
     <w:uiPriority w:val="99"/>
     <w:rsid w:val="00FC12CB"/>
     <w:rPr>
@@ -2142,10 +2123,10 @@
       <w:lang w:val="en-US" w:eastAsia="en-US"/>
     </w:rPr>
   </w:style>
-  <w:style w:type="paragraph" w:styleId="Footer">
+  <w:style w:type="paragraph" w:styleId="Pieddepage">
     <w:name w:val="footer"/>
     <w:basedOn w:val="Normal"/>
-    <w:link w:val="FooterChar"/>
+    <w:link w:val="PieddepageCar"/>
     <w:uiPriority w:val="99"/>
     <w:unhideWhenUsed/>
     <w:rsid w:val="00FC12CB"/>
@@ -2156,10 +2137,10 @@
       </w:tabs>
     </w:pPr>
   </w:style>
-  <w:style w:type="character" w:customStyle="1" w:styleId="FooterChar">
-    <w:name w:val="Footer Char"/>
-    <w:basedOn w:val="DefaultParagraphFont"/>
-    <w:link w:val="Footer"/>
+  <w:style w:type="character" w:customStyle="1" w:styleId="PieddepageCar">
+    <w:name w:val="Pied de page Car"/>
+    <w:basedOn w:val="Policepardfaut"/>
+    <w:link w:val="Pieddepage"/>
     <w:uiPriority w:val="99"/>
     <w:rsid w:val="00FC12CB"/>
     <w:rPr>
@@ -2168,10 +2149,10 @@
       <w:lang w:val="en-US" w:eastAsia="en-US"/>
     </w:rPr>
   </w:style>
-  <w:style w:type="paragraph" w:styleId="BalloonText">
+  <w:style w:type="paragraph" w:styleId="Textedebulles">
     <w:name w:val="Balloon Text"/>
     <w:basedOn w:val="Normal"/>
-    <w:link w:val="BalloonTextChar"/>
+    <w:link w:val="TextedebullesCar"/>
     <w:uiPriority w:val="99"/>
     <w:semiHidden/>
     <w:unhideWhenUsed/>
@@ -2182,10 +2163,10 @@
       <w:szCs w:val="16"/>
     </w:rPr>
   </w:style>
-  <w:style w:type="character" w:customStyle="1" w:styleId="BalloonTextChar">
-    <w:name w:val="Balloon Text Char"/>
-    <w:basedOn w:val="DefaultParagraphFont"/>
-    <w:link w:val="BalloonText"/>
+  <w:style w:type="character" w:customStyle="1" w:styleId="TextedebullesCar">
+    <w:name w:val="Texte de bulles Car"/>
+    <w:basedOn w:val="Policepardfaut"/>
+    <w:link w:val="Textedebulles"/>
     <w:uiPriority w:val="99"/>
     <w:semiHidden/>
     <w:rsid w:val="00FC12CB"/>
@@ -2196,7 +2177,7 @@
       <w:lang w:val="en-US" w:eastAsia="en-US"/>
     </w:rPr>
   </w:style>
-  <w:style w:type="paragraph" w:styleId="ListParagraph">
+  <w:style w:type="paragraph" w:styleId="Paragraphedeliste">
     <w:name w:val="List Paragraph"/>
     <w:basedOn w:val="Normal"/>
     <w:uiPriority w:val="34"/>
@@ -2206,6 +2187,14 @@
       <w:ind w:left="720"/>
       <w:contextualSpacing/>
     </w:pPr>
+  </w:style>
+  <w:style w:type="paragraph" w:styleId="NormalWeb">
+    <w:name w:val="Normal (Web)"/>
+    <w:basedOn w:val="Normal"/>
+    <w:uiPriority w:val="99"/>
+    <w:semiHidden/>
+    <w:unhideWhenUsed/>
+    <w:rsid w:val="0077501C"/>
   </w:style>
 </w:styles>
 </file>
@@ -2500,7 +2489,7 @@
 </file>
 
 <file path=customXml/itemProps1.xml><?xml version="1.0" encoding="utf-8"?>
-<ds:datastoreItem xmlns:ds="http://schemas.openxmlformats.org/officeDocument/2006/customXml" ds:itemID="{CD985C1C-B3B9-4E60-ADE0-40C5628206ED}">
+<ds:datastoreItem xmlns:ds="http://schemas.openxmlformats.org/officeDocument/2006/customXml" ds:itemID="{0A66DE0B-96F4-4F8B-9DCE-5F5033E43A43}">
   <ds:schemaRefs>
     <ds:schemaRef ds:uri="http://schemas.openxmlformats.org/officeDocument/2006/bibliography"/>
   </ds:schemaRefs>

</xml_diff>

<commit_message>
Updated and finalized game proposal.
</commit_message>
<xml_diff>
--- a/GameProposal.docx
+++ b/GameProposal.docx
@@ -1,6 +1,6 @@
 
 <file path=word/document.xml><?xml version="1.0" encoding="utf-8"?>
-<w:document xmlns:wpc="http://schemas.microsoft.com/office/word/2010/wordprocessingCanvas" xmlns:cx="http://schemas.microsoft.com/office/drawing/2014/chartex" xmlns:cx1="http://schemas.microsoft.com/office/drawing/2015/9/8/chartex" xmlns:cx2="http://schemas.microsoft.com/office/drawing/2015/10/21/chartex" xmlns:cx3="http://schemas.microsoft.com/office/drawing/2016/5/9/chartex" xmlns:cx4="http://schemas.microsoft.com/office/drawing/2016/5/10/chartex" xmlns:cx5="http://schemas.microsoft.com/office/drawing/2016/5/11/chartex" xmlns:cx6="http://schemas.microsoft.com/office/drawing/2016/5/12/chartex" xmlns:cx7="http://schemas.microsoft.com/office/drawing/2016/5/13/chartex" xmlns:cx8="http://schemas.microsoft.com/office/drawing/2016/5/14/chartex" xmlns:mc="http://schemas.openxmlformats.org/markup-compatibility/2006" xmlns:aink="http://schemas.microsoft.com/office/drawing/2016/ink" xmlns:am3d="http://schemas.microsoft.com/office/drawing/2017/model3d" xmlns:o="urn:schemas-microsoft-com:office:office" xmlns:r="http://schemas.openxmlformats.org/officeDocument/2006/relationships" xmlns:m="http://schemas.openxmlformats.org/officeDocument/2006/math" xmlns:v="urn:schemas-microsoft-com:vml" xmlns:wp14="http://schemas.microsoft.com/office/word/2010/wordprocessingDrawing" xmlns:wp="http://schemas.openxmlformats.org/drawingml/2006/wordprocessingDrawing" xmlns:w10="urn:schemas-microsoft-com:office:word" xmlns:w="http://schemas.openxmlformats.org/wordprocessingml/2006/main" xmlns:w14="http://schemas.microsoft.com/office/word/2010/wordml" xmlns:w15="http://schemas.microsoft.com/office/word/2012/wordml" xmlns:w16cid="http://schemas.microsoft.com/office/word/2016/wordml/cid" xmlns:w16se="http://schemas.microsoft.com/office/word/2015/wordml/symex" xmlns:wpg="http://schemas.microsoft.com/office/word/2010/wordprocessingGroup" xmlns:wpi="http://schemas.microsoft.com/office/word/2010/wordprocessingInk" xmlns:wne="http://schemas.microsoft.com/office/word/2006/wordml" xmlns:wps="http://schemas.microsoft.com/office/word/2010/wordprocessingShape" mc:Ignorable="w14 w15 w16se w16cid wp14">
+<w:document xmlns:wpc="http://schemas.microsoft.com/office/word/2010/wordprocessingCanvas" xmlns:cx="http://schemas.microsoft.com/office/drawing/2014/chartex" xmlns:cx1="http://schemas.microsoft.com/office/drawing/2015/9/8/chartex" xmlns:cx2="http://schemas.microsoft.com/office/drawing/2015/10/21/chartex" xmlns:cx3="http://schemas.microsoft.com/office/drawing/2016/5/9/chartex" xmlns:cx4="http://schemas.microsoft.com/office/drawing/2016/5/10/chartex" xmlns:cx5="http://schemas.microsoft.com/office/drawing/2016/5/11/chartex" xmlns:cx6="http://schemas.microsoft.com/office/drawing/2016/5/12/chartex" xmlns:cx7="http://schemas.microsoft.com/office/drawing/2016/5/13/chartex" xmlns:cx8="http://schemas.microsoft.com/office/drawing/2016/5/14/chartex" xmlns:mc="http://schemas.openxmlformats.org/markup-compatibility/2006" xmlns:aink="http://schemas.microsoft.com/office/drawing/2016/ink" xmlns:am3d="http://schemas.microsoft.com/office/drawing/2017/model3d" xmlns:o="urn:schemas-microsoft-com:office:office" xmlns:oel="http://schemas.microsoft.com/office/2019/extlst" xmlns:r="http://schemas.openxmlformats.org/officeDocument/2006/relationships" xmlns:m="http://schemas.openxmlformats.org/officeDocument/2006/math" xmlns:v="urn:schemas-microsoft-com:vml" xmlns:wp14="http://schemas.microsoft.com/office/word/2010/wordprocessingDrawing" xmlns:wp="http://schemas.openxmlformats.org/drawingml/2006/wordprocessingDrawing" xmlns:w10="urn:schemas-microsoft-com:office:word" xmlns:w="http://schemas.openxmlformats.org/wordprocessingml/2006/main" xmlns:w14="http://schemas.microsoft.com/office/word/2010/wordml" xmlns:w15="http://schemas.microsoft.com/office/word/2012/wordml" xmlns:w16cex="http://schemas.microsoft.com/office/word/2018/wordml/cex" xmlns:w16cid="http://schemas.microsoft.com/office/word/2016/wordml/cid" xmlns:w16="http://schemas.microsoft.com/office/word/2018/wordml" xmlns:w16du="http://schemas.microsoft.com/office/word/2023/wordml/word16du" xmlns:w16sdtdh="http://schemas.microsoft.com/office/word/2020/wordml/sdtdatahash" xmlns:w16se="http://schemas.microsoft.com/office/word/2015/wordml/symex" xmlns:wpg="http://schemas.microsoft.com/office/word/2010/wordprocessingGroup" xmlns:wpi="http://schemas.microsoft.com/office/word/2010/wordprocessingInk" xmlns:wne="http://schemas.microsoft.com/office/word/2006/wordml" xmlns:wps="http://schemas.microsoft.com/office/word/2010/wordprocessingShape" mc:Ignorable="w14 w15 w16se w16cid w16 w16cex w16sdtdh w16du wp14">
   <w:body>
     <w:p>
       <w:pPr>
@@ -17,27 +17,9 @@
       <w:r>
         <w:t xml:space="preserve">: </w:t>
       </w:r>
-      <w:proofErr w:type="spellStart"/>
-      <w:r>
-        <w:t>Mikhayla</w:t>
-      </w:r>
-      <w:proofErr w:type="spellEnd"/>
-      <w:r>
-        <w:t xml:space="preserve"> De-Las-Alas, Sofia De Palma, Kaci </w:t>
-      </w:r>
-      <w:proofErr w:type="spellStart"/>
-      <w:r>
-        <w:t>Luu</w:t>
-      </w:r>
-      <w:proofErr w:type="spellEnd"/>
-      <w:r>
-        <w:t xml:space="preserve">, David </w:t>
-      </w:r>
-      <w:proofErr w:type="spellStart"/>
-      <w:r>
-        <w:t>Shlaifer</w:t>
-      </w:r>
-      <w:proofErr w:type="spellEnd"/>
+      <w:r>
+        <w:t>Mikhayla De-Las-Alas, Sofia De Palma, Kaci Luu, David Shlaifer</w:t>
+      </w:r>
     </w:p>
     <w:p/>
     <w:p>
@@ -49,89 +31,15 @@
       </w:pPr>
       <w:r>
         <w:rPr>
-          <w:noProof/>
-          <w:szCs w:val="20"/>
-        </w:rPr>
-        <mc:AlternateContent>
-          <mc:Choice Requires="wps">
-            <w:drawing>
-              <wp:anchor distT="0" distB="0" distL="114300" distR="114300" simplePos="0" relativeHeight="251654144" behindDoc="0" locked="0" layoutInCell="1" allowOverlap="1" wp14:anchorId="7A8AF087" wp14:editId="3F3A59A3">
-                <wp:simplePos x="0" y="0"/>
-                <wp:positionH relativeFrom="column">
-                  <wp:posOffset>4219575</wp:posOffset>
-                </wp:positionH>
-                <wp:positionV relativeFrom="paragraph">
-                  <wp:posOffset>89534</wp:posOffset>
-                </wp:positionV>
-                <wp:extent cx="2632075" cy="2524125"/>
-                <wp:effectExtent l="19050" t="19050" r="15875" b="28575"/>
-                <wp:wrapNone/>
-                <wp:docPr id="9" name="Rectangle 4"/>
-                <wp:cNvGraphicFramePr>
-                  <a:graphicFrameLocks xmlns:a="http://schemas.openxmlformats.org/drawingml/2006/main"/>
-                </wp:cNvGraphicFramePr>
-                <a:graphic xmlns:a="http://schemas.openxmlformats.org/drawingml/2006/main">
-                  <a:graphicData uri="http://schemas.microsoft.com/office/word/2010/wordprocessingShape">
-                    <wps:wsp>
-                      <wps:cNvSpPr>
-                        <a:spLocks noChangeArrowheads="1"/>
-                      </wps:cNvSpPr>
-                      <wps:spPr bwMode="auto">
-                        <a:xfrm>
-                          <a:off x="0" y="0"/>
-                          <a:ext cx="2632075" cy="2524125"/>
-                        </a:xfrm>
-                        <a:prstGeom prst="rect">
-                          <a:avLst/>
-                        </a:prstGeom>
-                        <a:solidFill>
-                          <a:srgbClr val="FFFFFF"/>
-                        </a:solidFill>
-                        <a:ln w="38100" cmpd="dbl">
-                          <a:solidFill>
-                            <a:srgbClr val="808080"/>
-                          </a:solidFill>
-                          <a:miter lim="800000"/>
-                          <a:headEnd/>
-                          <a:tailEnd/>
-                        </a:ln>
-                      </wps:spPr>
-                      <wps:bodyPr rot="0" vert="horz" wrap="square" lIns="91440" tIns="45720" rIns="91440" bIns="45720" anchor="t" anchorCtr="0" upright="1">
-                        <a:noAutofit/>
-                      </wps:bodyPr>
-                    </wps:wsp>
-                  </a:graphicData>
-                </a:graphic>
-                <wp14:sizeRelH relativeFrom="page">
-                  <wp14:pctWidth>0</wp14:pctWidth>
-                </wp14:sizeRelH>
-                <wp14:sizeRelV relativeFrom="page">
-                  <wp14:pctHeight>0</wp14:pctHeight>
-                </wp14:sizeRelV>
-              </wp:anchor>
-            </w:drawing>
-          </mc:Choice>
-          <mc:Fallback xmlns:w16sdtdh="http://schemas.microsoft.com/office/word/2020/wordml/sdtdatahash" xmlns:w16du="http://schemas.microsoft.com/office/word/2023/wordml/word16du" xmlns:w16="http://schemas.microsoft.com/office/word/2018/wordml" xmlns:w16cex="http://schemas.microsoft.com/office/word/2018/wordml/cex" xmlns:oel="http://schemas.microsoft.com/office/2019/extlst">
-            <w:pict>
-              <v:rect w14:anchorId="144A890B" id="Rectangle 4" o:spid="_x0000_s1026" style="position:absolute;margin-left:332.25pt;margin-top:7.05pt;width:207.25pt;height:198.75pt;z-index:251654144;visibility:visible;mso-wrap-style:square;mso-width-percent:0;mso-height-percent:0;mso-wrap-distance-left:9pt;mso-wrap-distance-top:0;mso-wrap-distance-right:9pt;mso-wrap-distance-bottom:0;mso-position-horizontal:absolute;mso-position-horizontal-relative:text;mso-position-vertical:absolute;mso-position-vertical-relative:text;mso-width-percent:0;mso-height-percent:0;mso-width-relative:page;mso-height-relative:page;v-text-anchor:top" o:gfxdata="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" strokecolor="gray" strokeweight="3pt">
-                <v:stroke linestyle="thinThin"/>
-              </v:rect>
-            </w:pict>
-          </mc:Fallback>
-        </mc:AlternateContent>
-      </w:r>
-      <w:r>
-        <w:rPr>
           <w:b/>
         </w:rPr>
         <w:t>Title</w:t>
       </w:r>
       <w:r>
-        <w:t xml:space="preserve"> </w:t>
-      </w:r>
-      <w:r>
         <w:tab/>
-        <w:t xml:space="preserve">      </w:t>
+      </w:r>
+      <w:r>
+        <w:tab/>
       </w:r>
       <w:r>
         <w:rPr>
@@ -173,21 +81,10 @@
         <w:t>Tag line</w:t>
       </w:r>
       <w:r>
-        <w:t xml:space="preserve"> </w:t>
-      </w:r>
-      <w:r>
-        <w:t xml:space="preserve"> </w:t>
-      </w:r>
-      <w:proofErr w:type="gramStart"/>
-      <w:r>
-        <w:t xml:space="preserve">  </w:t>
-      </w:r>
-      <w:r>
-        <w:t> “</w:t>
-      </w:r>
-      <w:proofErr w:type="gramEnd"/>
-      <w:r>
-        <w:t>Eat bananas, go *pew pew*, gain</w:t>
+        <w:tab/>
+      </w:r>
+      <w:r>
+        <w:t>“Eat bananas, go *pew pew*, gain</w:t>
       </w:r>
       <w:r>
         <w:t xml:space="preserve"> your</w:t>
@@ -212,10 +109,19 @@
         <w:t>Genre</w:t>
       </w:r>
       <w:r>
-        <w:t xml:space="preserve">        </w:t>
-      </w:r>
-      <w:r>
-        <w:t>Action (single-player shooter)</w:t>
+        <w:tab/>
+      </w:r>
+      <w:r>
+        <w:tab/>
+      </w:r>
+      <w:r>
+        <w:t>Action (</w:t>
+      </w:r>
+      <w:r>
+        <w:t xml:space="preserve">arcade-style </w:t>
+      </w:r>
+      <w:r>
+        <w:t>single-player shooter)</w:t>
       </w:r>
     </w:p>
     <w:p>
@@ -231,13 +137,19 @@
         <w:rPr>
           <w:b/>
         </w:rPr>
-        <w:t xml:space="preserve">Target </w:t>
-      </w:r>
-      <w:r>
-        <w:t xml:space="preserve"> </w:t>
-      </w:r>
-      <w:r>
-        <w:t xml:space="preserve">     </w:t>
+        <w:t>Target</w:t>
+      </w:r>
+      <w:r>
+        <w:rPr>
+          <w:b/>
+        </w:rPr>
+        <w:tab/>
+      </w:r>
+      <w:r>
+        <w:rPr>
+          <w:b/>
+        </w:rPr>
+        <w:tab/>
       </w:r>
       <w:r>
         <w:t>Teens</w:t>
@@ -265,13 +177,19 @@
         <w:rPr>
           <w:b/>
         </w:rPr>
-        <w:t xml:space="preserve">Goal    </w:t>
-      </w:r>
-      <w:r>
-        <w:rPr>
-          <w:b/>
-        </w:rPr>
-        <w:t xml:space="preserve">       </w:t>
+        <w:t>Goal</w:t>
+      </w:r>
+      <w:r>
+        <w:rPr>
+          <w:b/>
+        </w:rPr>
+        <w:tab/>
+      </w:r>
+      <w:r>
+        <w:rPr>
+          <w:b/>
+        </w:rPr>
+        <w:tab/>
       </w:r>
       <w:r>
         <w:rPr>
@@ -284,6 +202,12 @@
           <w:bCs/>
         </w:rPr>
         <w:t xml:space="preserve"> to escape</w:t>
+      </w:r>
+      <w:r>
+        <w:rPr>
+          <w:bCs/>
+        </w:rPr>
+        <w:t>.</w:t>
       </w:r>
     </w:p>
     <w:p>
@@ -371,18 +295,6 @@
                                 <w:i/>
                               </w:rPr>
                             </w:pPr>
-                            <w:r>
-                              <w:rPr>
-                                <w:i/>
-                              </w:rPr>
-                              <w:t xml:space="preserve">Draft of </w:t>
-                            </w:r>
-                            <w:r>
-                              <w:rPr>
-                                <w:i/>
-                              </w:rPr>
-                              <w:t>Box Art</w:t>
-                            </w:r>
                           </w:p>
                         </w:txbxContent>
                       </wps:txbx>
@@ -401,7 +313,7 @@
               </wp:anchor>
             </w:drawing>
           </mc:Choice>
-          <mc:Fallback xmlns:w16sdtdh="http://schemas.microsoft.com/office/word/2020/wordml/sdtdatahash" xmlns:w16du="http://schemas.microsoft.com/office/word/2023/wordml/word16du" xmlns:w16="http://schemas.microsoft.com/office/word/2018/wordml" xmlns:w16cex="http://schemas.microsoft.com/office/word/2018/wordml/cex" xmlns:oel="http://schemas.microsoft.com/office/2019/extlst">
+          <mc:Fallback>
             <w:pict>
               <v:shapetype w14:anchorId="3C8D9FF3" id="_x0000_t202" coordsize="21600,21600" o:spt="202" path="m,l,21600r21600,l21600,xe">
                 <v:stroke joinstyle="miter"/>
@@ -417,18 +329,6 @@
                           <w:i/>
                         </w:rPr>
                       </w:pPr>
-                      <w:r>
-                        <w:rPr>
-                          <w:i/>
-                        </w:rPr>
-                        <w:t xml:space="preserve">Draft of </w:t>
-                      </w:r>
-                      <w:r>
-                        <w:rPr>
-                          <w:i/>
-                        </w:rPr>
-                        <w:t>Box Art</w:t>
-                      </w:r>
                     </w:p>
                   </w:txbxContent>
                 </v:textbox>
@@ -458,18 +358,12 @@
         <w:rPr>
           <w:b/>
         </w:rPr>
-        <w:t xml:space="preserve">Plays </w:t>
+        <w:t>Plays like</w:t>
+      </w:r>
+      <w:r>
+        <w:tab/>
       </w:r>
       <w:proofErr w:type="gramStart"/>
-      <w:r>
-        <w:rPr>
-          <w:b/>
-        </w:rPr>
-        <w:t>like</w:t>
-      </w:r>
-      <w:r>
-        <w:t xml:space="preserve">  </w:t>
-      </w:r>
       <w:r>
         <w:rPr>
           <w:i/>
@@ -477,9 +371,12 @@
         </w:rPr>
         <w:t>Asteroids</w:t>
       </w:r>
+      <w:r>
+        <w:t xml:space="preserve">  meets</w:t>
+      </w:r>
       <w:proofErr w:type="gramEnd"/>
       <w:r>
-        <w:t xml:space="preserve">  meets  </w:t>
+        <w:t xml:space="preserve">  </w:t>
       </w:r>
       <w:r>
         <w:rPr>
@@ -507,46 +404,19 @@
         </w:rPr>
         <w:tab/>
       </w:r>
-      <w:r>
+    </w:p>
+    <w:p>
+      <w:pPr>
         <w:rPr>
           <w:i/>
         </w:rPr>
-        <w:tab/>
-      </w:r>
-      <w:r>
+      </w:pPr>
+    </w:p>
+    <w:p>
+      <w:pPr>
         <w:rPr>
           <w:i/>
         </w:rPr>
-        <w:tab/>
-      </w:r>
-      <w:r>
-        <w:rPr>
-          <w:i/>
-        </w:rPr>
-        <w:tab/>
-      </w:r>
-      <w:r>
-        <w:rPr>
-          <w:i/>
-        </w:rPr>
-        <w:tab/>
-      </w:r>
-      <w:r>
-        <w:rPr>
-          <w:i/>
-        </w:rPr>
-        <w:tab/>
-      </w:r>
-    </w:p>
-    <w:p/>
-    <w:p/>
-    <w:p>
-      <w:pPr>
-        <w:pStyle w:val="Paragraphedeliste"/>
-        <w:numPr>
-          <w:ilvl w:val="0"/>
-          <w:numId w:val="3"/>
-        </w:numPr>
       </w:pPr>
       <w:r>
         <w:rPr>
@@ -555,13 +425,13 @@
         <mc:AlternateContent>
           <mc:Choice Requires="wps">
             <w:drawing>
-              <wp:anchor distT="0" distB="0" distL="114300" distR="114300" simplePos="0" relativeHeight="251659264" behindDoc="0" locked="0" layoutInCell="1" allowOverlap="1" wp14:anchorId="07F9EC2F" wp14:editId="19E6826C">
+              <wp:anchor distT="0" distB="0" distL="114300" distR="114300" simplePos="0" relativeHeight="251659264" behindDoc="0" locked="0" layoutInCell="1" allowOverlap="1" wp14:anchorId="07F9EC2F" wp14:editId="0942ED8F">
                 <wp:simplePos x="0" y="0"/>
                 <wp:positionH relativeFrom="column">
-                  <wp:posOffset>-114300</wp:posOffset>
+                  <wp:posOffset>-144780</wp:posOffset>
                 </wp:positionH>
                 <wp:positionV relativeFrom="paragraph">
-                  <wp:posOffset>71120</wp:posOffset>
+                  <wp:posOffset>185420</wp:posOffset>
                 </wp:positionV>
                 <wp:extent cx="354330" cy="1733550"/>
                 <wp:effectExtent l="0" t="0" r="0" b="0"/>
@@ -630,6 +500,7 @@
                               <w:t>Mechanics</w:t>
                             </w:r>
                           </w:p>
+                          <w:p/>
                         </w:txbxContent>
                       </wps:txbx>
                       <wps:bodyPr rot="0" vert="vert270" wrap="square" lIns="91440" tIns="45720" rIns="91440" bIns="45720" anchor="t" anchorCtr="0" upright="1">
@@ -647,9 +518,9 @@
               </wp:anchor>
             </w:drawing>
           </mc:Choice>
-          <mc:Fallback xmlns:w16sdtdh="http://schemas.microsoft.com/office/word/2020/wordml/sdtdatahash" xmlns:w16du="http://schemas.microsoft.com/office/word/2023/wordml/word16du" xmlns:w16="http://schemas.microsoft.com/office/word/2018/wordml" xmlns:w16cex="http://schemas.microsoft.com/office/word/2018/wordml/cex" xmlns:oel="http://schemas.microsoft.com/office/2019/extlst">
+          <mc:Fallback>
             <w:pict>
-              <v:shape w14:anchorId="07F9EC2F" id="Text Box 13" o:spid="_x0000_s1027" type="#_x0000_t202" style="position:absolute;left:0;text-align:left;margin-left:-9pt;margin-top:5.6pt;width:27.9pt;height:136.5pt;z-index:251659264;visibility:visible;mso-wrap-style:square;mso-width-percent:0;mso-height-percent:0;mso-wrap-distance-left:9pt;mso-wrap-distance-top:0;mso-wrap-distance-right:9pt;mso-wrap-distance-bottom:0;mso-position-horizontal:absolute;mso-position-horizontal-relative:text;mso-position-vertical:absolute;mso-position-vertical-relative:text;mso-width-percent:0;mso-height-percent:0;mso-width-relative:page;mso-height-relative:page;v-text-anchor:top" o:gfxdata="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" filled="f" stroked="f">
+              <v:shape w14:anchorId="07F9EC2F" id="Text Box 13" o:spid="_x0000_s1027" type="#_x0000_t202" style="position:absolute;margin-left:-11.4pt;margin-top:14.6pt;width:27.9pt;height:136.5pt;z-index:251659264;visibility:visible;mso-wrap-style:square;mso-width-percent:0;mso-height-percent:0;mso-wrap-distance-left:9pt;mso-wrap-distance-top:0;mso-wrap-distance-right:9pt;mso-wrap-distance-bottom:0;mso-position-horizontal:absolute;mso-position-horizontal-relative:text;mso-position-vertical:absolute;mso-position-vertical-relative:text;mso-width-percent:0;mso-height-percent:0;mso-width-relative:page;mso-height-relative:page;v-text-anchor:top" o:gfxdata="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" filled="f" stroked="f">
                 <v:textbox style="layout-flow:vertical;mso-layout-flow-alt:bottom-to-top">
                   <w:txbxContent>
                     <w:p>
@@ -672,6 +543,7 @@
                         <w:t>Mechanics</w:t>
                       </w:r>
                     </w:p>
+                    <w:p/>
                   </w:txbxContent>
                 </v:textbox>
                 <w10:wrap type="square"/>
@@ -680,24 +552,84 @@
           </mc:Fallback>
         </mc:AlternateContent>
       </w:r>
-      <w:r>
-        <w:t>Shoot all enemies in order to complete the level</w:t>
-      </w:r>
-      <w:bookmarkStart w:id="0" w:name="_GoBack"/>
-      <w:bookmarkEnd w:id="0"/>
-      <w:r>
-        <w:t>.</w:t>
-      </w:r>
-    </w:p>
-    <w:p>
-      <w:pPr>
-        <w:pStyle w:val="Paragraphedeliste"/>
+    </w:p>
+    <w:p>
+      <w:pPr>
+        <w:rPr>
+          <w:i/>
+        </w:rPr>
+      </w:pPr>
+      <w:r>
+        <w:rPr>
+          <w:i/>
+        </w:rPr>
+        <w:tab/>
+      </w:r>
+      <w:r>
+        <w:rPr>
+          <w:i/>
+        </w:rPr>
+        <w:tab/>
+      </w:r>
+      <w:r>
+        <w:rPr>
+          <w:i/>
+        </w:rPr>
+        <w:tab/>
+      </w:r>
+      <w:r>
+        <w:rPr>
+          <w:i/>
+        </w:rPr>
+        <w:tab/>
+      </w:r>
+      <w:r>
+        <w:rPr>
+          <w:i/>
+        </w:rPr>
+        <w:tab/>
+      </w:r>
+    </w:p>
+    <w:p/>
+    <w:p/>
+    <w:p>
+      <w:pPr>
+        <w:pStyle w:val="ListParagraph"/>
         <w:numPr>
           <w:ilvl w:val="0"/>
           <w:numId w:val="3"/>
         </w:numPr>
       </w:pPr>
       <w:r>
+        <w:t xml:space="preserve">Shoot </w:t>
+      </w:r>
+      <w:r>
+        <w:t>and eliminate enemies as you play through the map</w:t>
+      </w:r>
+      <w:r>
+        <w:t xml:space="preserve"> </w:t>
+      </w:r>
+      <w:proofErr w:type="gramStart"/>
+      <w:r>
+        <w:t>in order to</w:t>
+      </w:r>
+      <w:proofErr w:type="gramEnd"/>
+      <w:r>
+        <w:t xml:space="preserve"> complete the </w:t>
+      </w:r>
+      <w:r>
+        <w:t>game.</w:t>
+      </w:r>
+    </w:p>
+    <w:p>
+      <w:pPr>
+        <w:pStyle w:val="ListParagraph"/>
+        <w:numPr>
+          <w:ilvl w:val="0"/>
+          <w:numId w:val="3"/>
+        </w:numPr>
+      </w:pPr>
+      <w:r>
         <w:t xml:space="preserve">Gain “power-ups” by shooting </w:t>
       </w:r>
       <w:r>
@@ -763,66 +695,53 @@
           <w:b/>
         </w:rPr>
       </w:pPr>
-      <w:r>
-        <w:rPr>
-          <w:b/>
-        </w:rPr>
-        <w:t>Related Games</w:t>
-      </w:r>
-      <w:r>
-        <w:rPr>
-          <w:b/>
-        </w:rPr>
-        <w:t xml:space="preserve"> (Optional, remove section if you don’t use it)</w:t>
-      </w:r>
-    </w:p>
-    <w:p>
-      <w:r>
-        <w:t>1. ________________________________________________________________________________________</w:t>
-      </w:r>
-    </w:p>
-    <w:p>
-      <w:r>
-        <w:rPr>
-          <w:i/>
-        </w:rPr>
-        <w:t xml:space="preserve">    Title                                              Publisher or Developer                                 Genre/Platform                Year</w:t>
-      </w:r>
-    </w:p>
-    <w:p>
-      <w:pPr>
-        <w:rPr>
-          <w:sz w:val="12"/>
-        </w:rPr>
-      </w:pPr>
-    </w:p>
-    <w:p>
-      <w:r>
-        <w:t xml:space="preserve">    ________________________________________________________________________________________</w:t>
-      </w:r>
-    </w:p>
-    <w:p/>
-    <w:p>
-      <w:r>
-        <w:t xml:space="preserve">    ________________________________________________________________________________________</w:t>
-      </w:r>
-    </w:p>
-    <w:p/>
-    <w:p>
-      <w:r>
-        <w:t xml:space="preserve">    ________________________________________________________________________________________</w:t>
-      </w:r>
-    </w:p>
-    <w:p/>
-    <w:p>
-      <w:r>
-        <w:t xml:space="preserve">    ________________________________________________________________________________________</w:t>
-      </w:r>
-    </w:p>
-    <w:p>
-      <w:pPr>
-        <w:rPr>
-          <w:sz w:val="16"/>
+    </w:p>
+    <w:p>
+      <w:pPr>
+        <w:rPr>
+          <w:b/>
+        </w:rPr>
+      </w:pPr>
+    </w:p>
+    <w:p>
+      <w:pPr>
+        <w:rPr>
+          <w:b/>
+        </w:rPr>
+      </w:pPr>
+    </w:p>
+    <w:p>
+      <w:pPr>
+        <w:rPr>
+          <w:b/>
+        </w:rPr>
+      </w:pPr>
+    </w:p>
+    <w:p>
+      <w:pPr>
+        <w:rPr>
+          <w:b/>
+        </w:rPr>
+      </w:pPr>
+    </w:p>
+    <w:p>
+      <w:pPr>
+        <w:rPr>
+          <w:b/>
+        </w:rPr>
+      </w:pPr>
+    </w:p>
+    <w:p>
+      <w:pPr>
+        <w:rPr>
+          <w:b/>
+        </w:rPr>
+      </w:pPr>
+    </w:p>
+    <w:p>
+      <w:pPr>
+        <w:rPr>
+          <w:b/>
         </w:rPr>
       </w:pPr>
     </w:p>
@@ -838,14 +757,119 @@
       <w:r>
         <w:rPr>
           <w:b/>
-          <w:noProof/>
           <w:sz w:val="28"/>
           <w:szCs w:val="28"/>
+        </w:rPr>
+        <w:lastRenderedPageBreak/>
+        <w:t>Game Project Summary</w:t>
+      </w:r>
+    </w:p>
+    <w:p/>
+    <w:p>
+      <w:r>
+        <w:t>Drawing</w:t>
+      </w:r>
+      <w:r>
+        <w:t xml:space="preserve"> inspiration from games such as </w:t>
+      </w:r>
+      <w:r>
+        <w:rPr>
+          <w:i/>
+          <w:iCs/>
+        </w:rPr>
+        <w:t>Asteroids</w:t>
+      </w:r>
+      <w:r>
+        <w:rPr>
+          <w:i/>
+          <w:iCs/>
+        </w:rPr>
+        <w:t xml:space="preserve"> (1979) </w:t>
+      </w:r>
+      <w:r>
+        <w:t xml:space="preserve">and </w:t>
+      </w:r>
+      <w:r>
+        <w:rPr>
+          <w:i/>
+          <w:iCs/>
+        </w:rPr>
+        <w:t xml:space="preserve">Super Mario Bros. </w:t>
+      </w:r>
+      <w:r>
+        <w:rPr>
+          <w:i/>
+          <w:iCs/>
+        </w:rPr>
+        <w:t>(1985)</w:t>
+      </w:r>
+      <w:r>
+        <w:rPr>
+          <w:i/>
+          <w:iCs/>
+        </w:rPr>
+        <w:t xml:space="preserve">, </w:t>
+      </w:r>
+      <w:r>
+        <w:t xml:space="preserve">this arcade-style single-player shooter game </w:t>
+      </w:r>
+      <w:r>
+        <w:t>has players take on the role of</w:t>
+      </w:r>
+      <w:r>
+        <w:t xml:space="preserve"> a monkey who was being experimented on by humans in a lab. </w:t>
+      </w:r>
+    </w:p>
+    <w:p>
+      <w:r>
+        <w:t xml:space="preserve">We decided to </w:t>
+      </w:r>
+      <w:r>
+        <w:t xml:space="preserve">use the film </w:t>
+      </w:r>
+      <w:r>
+        <w:rPr>
+          <w:i/>
+          <w:iCs/>
+        </w:rPr>
+        <w:t xml:space="preserve">Rise of the Planet of the Apes (2011) </w:t>
+      </w:r>
+      <w:r>
+        <w:t xml:space="preserve">as inspiration for the </w:t>
+      </w:r>
+      <w:r>
+        <w:t>story of our video game.</w:t>
+      </w:r>
+    </w:p>
+    <w:p>
+      <w:r>
+        <w:t xml:space="preserve">The goal of the game is to </w:t>
+      </w:r>
+      <w:r>
+        <w:t xml:space="preserve">fight through the map by shooting and eliminating evil lab employees </w:t>
+      </w:r>
+      <w:proofErr w:type="gramStart"/>
+      <w:r>
+        <w:t>in order to</w:t>
+      </w:r>
+      <w:proofErr w:type="gramEnd"/>
+      <w:r>
+        <w:t xml:space="preserve"> reach the end of the map where the player will face the final boss: the despicable head scientist.</w:t>
+      </w:r>
+      <w:r>
+        <w:t xml:space="preserve"> </w:t>
+      </w:r>
+    </w:p>
+    <w:p>
+      <w:r>
+        <w:rPr>
+          <w:noProof/>
+          <w:szCs w:val="20"/>
         </w:rPr>
         <mc:AlternateContent>
           <mc:Choice Requires="wps">
             <w:drawing>
-              <wp:anchor distT="0" distB="0" distL="114300" distR="114300" simplePos="0" relativeHeight="251663360" behindDoc="0" locked="0" layoutInCell="1" allowOverlap="1" wp14:anchorId="3B261751" wp14:editId="3F594D1A">
+              <wp:anchor distT="0" distB="0" distL="114300" distR="114300" simplePos="0" relativeHeight="251665408" behindDoc="0" locked="0" layoutInCell="1" allowOverlap="1" wp14:anchorId="53989845" wp14:editId="20166B9B">
                 <wp:simplePos x="0" y="0"/>
                 <wp:positionH relativeFrom="column">
                   <wp:posOffset>-193675</wp:posOffset>
@@ -856,7 +880,7 @@
                 <wp:extent cx="6667894" cy="302260"/>
                 <wp:effectExtent l="0" t="0" r="0" b="2540"/>
                 <wp:wrapNone/>
-                <wp:docPr id="3" name="Text Box 17"/>
+                <wp:docPr id="1840562952" name="Text Box 17"/>
                 <wp:cNvGraphicFramePr>
                   <a:graphicFrameLocks xmlns:a="http://schemas.openxmlformats.org/drawingml/2006/main"/>
                 </wp:cNvGraphicFramePr>
@@ -963,9 +987,9 @@
               </wp:anchor>
             </w:drawing>
           </mc:Choice>
-          <mc:Fallback xmlns:w16sdtdh="http://schemas.microsoft.com/office/word/2020/wordml/sdtdatahash" xmlns:w16du="http://schemas.microsoft.com/office/word/2023/wordml/word16du" xmlns:w16="http://schemas.microsoft.com/office/word/2018/wordml" xmlns:w16cex="http://schemas.microsoft.com/office/word/2018/wordml/cex" xmlns:oel="http://schemas.microsoft.com/office/2019/extlst">
+          <mc:Fallback>
             <w:pict>
-              <v:shape w14:anchorId="3B261751" id="Text Box 17" o:spid="_x0000_s1028" type="#_x0000_t202" style="position:absolute;margin-left:-15.25pt;margin-top:649.6pt;width:525.05pt;height:23.8pt;z-index:251663360;visibility:visible;mso-wrap-style:square;mso-width-percent:0;mso-height-percent:0;mso-wrap-distance-left:9pt;mso-wrap-distance-top:0;mso-wrap-distance-right:9pt;mso-wrap-distance-bottom:0;mso-position-horizontal:absolute;mso-position-horizontal-relative:text;mso-position-vertical:absolute;mso-position-vertical-relative:text;mso-width-percent:0;mso-height-percent:0;mso-width-relative:page;mso-height-relative:page;v-text-anchor:top" o:gfxdata="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" filled="f" stroked="f">
+              <v:shape w14:anchorId="53989845" id="Text Box 17" o:spid="_x0000_s1028" type="#_x0000_t202" style="position:absolute;margin-left:-15.25pt;margin-top:649.6pt;width:525.05pt;height:23.8pt;z-index:251665408;visibility:visible;mso-wrap-style:square;mso-width-percent:0;mso-height-percent:0;mso-wrap-distance-left:9pt;mso-wrap-distance-top:0;mso-wrap-distance-right:9pt;mso-wrap-distance-bottom:0;mso-position-horizontal:absolute;mso-position-horizontal-relative:text;mso-position-vertical:absolute;mso-position-vertical-relative:text;mso-width-percent:0;mso-height-percent:0;mso-width-relative:page;mso-height-relative:page;v-text-anchor:top" o:gfxdata="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" filled="f" stroked="f">
                 <v:textbox>
                   <w:txbxContent>
                     <w:p>
@@ -1022,21 +1046,58 @@
         </mc:AlternateContent>
       </w:r>
       <w:r>
-        <w:rPr>
-          <w:b/>
-          <w:sz w:val="28"/>
-          <w:szCs w:val="28"/>
-        </w:rPr>
-        <w:t>Game Project Summary</w:t>
-      </w:r>
-    </w:p>
-    <w:p/>
-    <w:p>
+        <w:t xml:space="preserve">Additionally, as the game progresses, players will encounter boxes which may be destroyed </w:t>
+      </w:r>
+      <w:proofErr w:type="gramStart"/>
+      <w:r>
+        <w:t>in order to</w:t>
+      </w:r>
+      <w:proofErr w:type="gramEnd"/>
+      <w:r>
+        <w:t xml:space="preserve"> reveal one of two possible power-ups. The first and more common type of power-up is a banana. This power up will temporarily increase the players strength by decreasing their damage intake; this power up will be visualized by increasing the player’s size. The second power-up will be a bit </w:t>
+      </w:r>
+      <w:proofErr w:type="gramStart"/>
+      <w:r>
+        <w:t>more rare</w:t>
+      </w:r>
+      <w:proofErr w:type="gramEnd"/>
+      <w:r>
+        <w:t xml:space="preserve"> to encounter. This power-up will be represented as a lab vial filled with a vibrant green fluid. If the player uses it, they will temporarily have an increased firing rate.</w:t>
+      </w:r>
+    </w:p>
+    <w:p>
+      <w:r>
+        <w:t>Lastly, i</w:t>
+      </w:r>
+      <w:r>
+        <w:t xml:space="preserve">f the player manages to eliminate </w:t>
+      </w:r>
+      <w:r>
+        <w:t>the final boss, they have won</w:t>
+      </w:r>
+      <w:r>
+        <w:t xml:space="preserve"> game and have gained their freedom as a free monkey in the wild!</w:t>
+      </w:r>
       <w:r>
         <w:t xml:space="preserve"> </w:t>
       </w:r>
       <w:r>
-        <w:t>you play as a monkey who was being experimented on by humans in a lab. You finally manage to escape your enclosure but now must fight the humans in the lab to escape and gain your freedom!</w:t>
+        <w:t>Players</w:t>
+      </w:r>
+      <w:r>
+        <w:t xml:space="preserve"> will</w:t>
+      </w:r>
+      <w:r>
+        <w:t xml:space="preserve"> then</w:t>
+      </w:r>
+      <w:r>
+        <w:t xml:space="preserve"> see a winning screen with an image of a jungle background. However, if </w:t>
+      </w:r>
+      <w:r>
+        <w:t xml:space="preserve">at any point during the playthrough they get caught, a losing screen </w:t>
+      </w:r>
+      <w:r>
+        <w:t xml:space="preserve">with an image of a monkey (the player) behind bars will be displayed. </w:t>
       </w:r>
     </w:p>
     <w:p>
@@ -1048,80 +1109,7 @@
         <mc:AlternateContent>
           <mc:Choice Requires="wps">
             <w:drawing>
-              <wp:anchor distT="0" distB="0" distL="114300" distR="114300" simplePos="0" relativeHeight="251660288" behindDoc="0" locked="0" layoutInCell="1" allowOverlap="1" wp14:anchorId="5FEFADA5" wp14:editId="08E56C8F">
-                <wp:simplePos x="0" y="0"/>
-                <wp:positionH relativeFrom="column">
-                  <wp:posOffset>171450</wp:posOffset>
-                </wp:positionH>
-                <wp:positionV relativeFrom="paragraph">
-                  <wp:posOffset>325120</wp:posOffset>
-                </wp:positionV>
-                <wp:extent cx="6668135" cy="6486525"/>
-                <wp:effectExtent l="19050" t="19050" r="18415" b="28575"/>
-                <wp:wrapNone/>
-                <wp:docPr id="2" name="Rectangle 16"/>
-                <wp:cNvGraphicFramePr>
-                  <a:graphicFrameLocks xmlns:a="http://schemas.openxmlformats.org/drawingml/2006/main"/>
-                </wp:cNvGraphicFramePr>
-                <a:graphic xmlns:a="http://schemas.openxmlformats.org/drawingml/2006/main">
-                  <a:graphicData uri="http://schemas.microsoft.com/office/word/2010/wordprocessingShape">
-                    <wps:wsp>
-                      <wps:cNvSpPr>
-                        <a:spLocks noChangeArrowheads="1"/>
-                      </wps:cNvSpPr>
-                      <wps:spPr bwMode="auto">
-                        <a:xfrm>
-                          <a:off x="0" y="0"/>
-                          <a:ext cx="6668135" cy="6486525"/>
-                        </a:xfrm>
-                        <a:prstGeom prst="rect">
-                          <a:avLst/>
-                        </a:prstGeom>
-                        <a:solidFill>
-                          <a:srgbClr val="FFFFFF"/>
-                        </a:solidFill>
-                        <a:ln w="38100" cmpd="dbl">
-                          <a:solidFill>
-                            <a:srgbClr val="808080"/>
-                          </a:solidFill>
-                          <a:miter lim="800000"/>
-                          <a:headEnd/>
-                          <a:tailEnd/>
-                        </a:ln>
-                      </wps:spPr>
-                      <wps:bodyPr rot="0" vert="horz" wrap="square" lIns="91440" tIns="45720" rIns="91440" bIns="45720" anchor="t" anchorCtr="0" upright="1">
-                        <a:noAutofit/>
-                      </wps:bodyPr>
-                    </wps:wsp>
-                  </a:graphicData>
-                </a:graphic>
-                <wp14:sizeRelH relativeFrom="page">
-                  <wp14:pctWidth>0</wp14:pctWidth>
-                </wp14:sizeRelH>
-                <wp14:sizeRelV relativeFrom="page">
-                  <wp14:pctHeight>0</wp14:pctHeight>
-                </wp14:sizeRelV>
-              </wp:anchor>
-            </w:drawing>
-          </mc:Choice>
-          <mc:Fallback xmlns:w16sdtdh="http://schemas.microsoft.com/office/word/2020/wordml/sdtdatahash" xmlns:w16du="http://schemas.microsoft.com/office/word/2023/wordml/word16du" xmlns:w16="http://schemas.microsoft.com/office/word/2018/wordml" xmlns:w16cex="http://schemas.microsoft.com/office/word/2018/wordml/cex" xmlns:oel="http://schemas.microsoft.com/office/2019/extlst">
-            <w:pict>
-              <v:rect w14:anchorId="21905B04" id="Rectangle 16" o:spid="_x0000_s1026" style="position:absolute;margin-left:13.5pt;margin-top:25.6pt;width:525.05pt;height:510.75pt;z-index:251660288;visibility:visible;mso-wrap-style:square;mso-width-percent:0;mso-height-percent:0;mso-wrap-distance-left:9pt;mso-wrap-distance-top:0;mso-wrap-distance-right:9pt;mso-wrap-distance-bottom:0;mso-position-horizontal:absolute;mso-position-horizontal-relative:text;mso-position-vertical:absolute;mso-position-vertical-relative:text;mso-width-percent:0;mso-height-percent:0;mso-width-relative:page;mso-height-relative:page;v-text-anchor:top" o:gfxdata="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" strokecolor="gray" strokeweight="3pt">
-                <v:stroke linestyle="thinThin"/>
-              </v:rect>
-            </w:pict>
-          </mc:Fallback>
-        </mc:AlternateContent>
-      </w:r>
-      <w:r>
-        <w:rPr>
-          <w:noProof/>
-          <w:szCs w:val="20"/>
-        </w:rPr>
-        <mc:AlternateContent>
-          <mc:Choice Requires="wps">
-            <w:drawing>
-              <wp:anchor distT="0" distB="0" distL="114300" distR="114300" simplePos="0" relativeHeight="251661312" behindDoc="0" locked="0" layoutInCell="1" allowOverlap="1" wp14:anchorId="648266B7" wp14:editId="79AB603B">
+              <wp:anchor distT="0" distB="0" distL="114300" distR="114300" simplePos="0" relativeHeight="251661312" behindDoc="0" locked="0" layoutInCell="1" allowOverlap="1" wp14:anchorId="648266B7" wp14:editId="17C436A2">
                 <wp:simplePos x="0" y="0"/>
                 <wp:positionH relativeFrom="column">
                   <wp:posOffset>-193675</wp:posOffset>
@@ -1239,7 +1227,7 @@
               </wp:anchor>
             </w:drawing>
           </mc:Choice>
-          <mc:Fallback xmlns:w16sdtdh="http://schemas.microsoft.com/office/word/2020/wordml/sdtdatahash" xmlns:w16du="http://schemas.microsoft.com/office/word/2023/wordml/word16du" xmlns:w16="http://schemas.microsoft.com/office/word/2018/wordml" xmlns:w16cex="http://schemas.microsoft.com/office/word/2018/wordml/cex" xmlns:oel="http://schemas.microsoft.com/office/2019/extlst">
+          <mc:Fallback>
             <w:pict>
               <v:shape w14:anchorId="648266B7" id="_x0000_s1029" type="#_x0000_t202" style="position:absolute;margin-left:-15.25pt;margin-top:649.6pt;width:525.05pt;height:23.8pt;z-index:251661312;visibility:visible;mso-wrap-style:square;mso-width-percent:0;mso-height-percent:0;mso-wrap-distance-left:9pt;mso-wrap-distance-top:0;mso-wrap-distance-right:9pt;mso-wrap-distance-bottom:0;mso-position-horizontal:absolute;mso-position-horizontal-relative:text;mso-position-vertical:absolute;mso-position-vertical-relative:text;mso-width-percent:0;mso-height-percent:0;mso-width-relative:page;mso-height-relative:page;v-text-anchor:top" o:gfxdata="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" filled="f" stroked="f">
                 <v:textbox>
@@ -1310,7 +1298,7 @@
 </file>
 
 <file path=word/endnotes.xml><?xml version="1.0" encoding="utf-8"?>
-<w:endnotes xmlns:wpc="http://schemas.microsoft.com/office/word/2010/wordprocessingCanvas" xmlns:cx="http://schemas.microsoft.com/office/drawing/2014/chartex" xmlns:cx1="http://schemas.microsoft.com/office/drawing/2015/9/8/chartex" xmlns:cx2="http://schemas.microsoft.com/office/drawing/2015/10/21/chartex" xmlns:cx3="http://schemas.microsoft.com/office/drawing/2016/5/9/chartex" xmlns:cx4="http://schemas.microsoft.com/office/drawing/2016/5/10/chartex" xmlns:cx5="http://schemas.microsoft.com/office/drawing/2016/5/11/chartex" xmlns:cx6="http://schemas.microsoft.com/office/drawing/2016/5/12/chartex" xmlns:cx7="http://schemas.microsoft.com/office/drawing/2016/5/13/chartex" xmlns:cx8="http://schemas.microsoft.com/office/drawing/2016/5/14/chartex" xmlns:mc="http://schemas.openxmlformats.org/markup-compatibility/2006" xmlns:aink="http://schemas.microsoft.com/office/drawing/2016/ink" xmlns:am3d="http://schemas.microsoft.com/office/drawing/2017/model3d" xmlns:o="urn:schemas-microsoft-com:office:office" xmlns:r="http://schemas.openxmlformats.org/officeDocument/2006/relationships" xmlns:m="http://schemas.openxmlformats.org/officeDocument/2006/math" xmlns:v="urn:schemas-microsoft-com:vml" xmlns:wp14="http://schemas.microsoft.com/office/word/2010/wordprocessingDrawing" xmlns:wp="http://schemas.openxmlformats.org/drawingml/2006/wordprocessingDrawing" xmlns:w10="urn:schemas-microsoft-com:office:word" xmlns:w="http://schemas.openxmlformats.org/wordprocessingml/2006/main" xmlns:w14="http://schemas.microsoft.com/office/word/2010/wordml" xmlns:w15="http://schemas.microsoft.com/office/word/2012/wordml" xmlns:w16cid="http://schemas.microsoft.com/office/word/2016/wordml/cid" xmlns:w16se="http://schemas.microsoft.com/office/word/2015/wordml/symex" xmlns:wpg="http://schemas.microsoft.com/office/word/2010/wordprocessingGroup" xmlns:wpi="http://schemas.microsoft.com/office/word/2010/wordprocessingInk" xmlns:wne="http://schemas.microsoft.com/office/word/2006/wordml" xmlns:wps="http://schemas.microsoft.com/office/word/2010/wordprocessingShape" mc:Ignorable="w14 w15 w16se w16cid wp14">
+<w:endnotes xmlns:wpc="http://schemas.microsoft.com/office/word/2010/wordprocessingCanvas" xmlns:cx="http://schemas.microsoft.com/office/drawing/2014/chartex" xmlns:cx1="http://schemas.microsoft.com/office/drawing/2015/9/8/chartex" xmlns:cx2="http://schemas.microsoft.com/office/drawing/2015/10/21/chartex" xmlns:cx3="http://schemas.microsoft.com/office/drawing/2016/5/9/chartex" xmlns:cx4="http://schemas.microsoft.com/office/drawing/2016/5/10/chartex" xmlns:cx5="http://schemas.microsoft.com/office/drawing/2016/5/11/chartex" xmlns:cx6="http://schemas.microsoft.com/office/drawing/2016/5/12/chartex" xmlns:cx7="http://schemas.microsoft.com/office/drawing/2016/5/13/chartex" xmlns:cx8="http://schemas.microsoft.com/office/drawing/2016/5/14/chartex" xmlns:mc="http://schemas.openxmlformats.org/markup-compatibility/2006" xmlns:aink="http://schemas.microsoft.com/office/drawing/2016/ink" xmlns:am3d="http://schemas.microsoft.com/office/drawing/2017/model3d" xmlns:o="urn:schemas-microsoft-com:office:office" xmlns:oel="http://schemas.microsoft.com/office/2019/extlst" xmlns:r="http://schemas.openxmlformats.org/officeDocument/2006/relationships" xmlns:m="http://schemas.openxmlformats.org/officeDocument/2006/math" xmlns:v="urn:schemas-microsoft-com:vml" xmlns:wp14="http://schemas.microsoft.com/office/word/2010/wordprocessingDrawing" xmlns:wp="http://schemas.openxmlformats.org/drawingml/2006/wordprocessingDrawing" xmlns:w10="urn:schemas-microsoft-com:office:word" xmlns:w="http://schemas.openxmlformats.org/wordprocessingml/2006/main" xmlns:w14="http://schemas.microsoft.com/office/word/2010/wordml" xmlns:w15="http://schemas.microsoft.com/office/word/2012/wordml" xmlns:w16cex="http://schemas.microsoft.com/office/word/2018/wordml/cex" xmlns:w16cid="http://schemas.microsoft.com/office/word/2016/wordml/cid" xmlns:w16="http://schemas.microsoft.com/office/word/2018/wordml" xmlns:w16du="http://schemas.microsoft.com/office/word/2023/wordml/word16du" xmlns:w16sdtdh="http://schemas.microsoft.com/office/word/2020/wordml/sdtdatahash" xmlns:w16se="http://schemas.microsoft.com/office/word/2015/wordml/symex" xmlns:wpg="http://schemas.microsoft.com/office/word/2010/wordprocessingGroup" xmlns:wpi="http://schemas.microsoft.com/office/word/2010/wordprocessingInk" xmlns:wne="http://schemas.microsoft.com/office/word/2006/wordml" xmlns:wps="http://schemas.microsoft.com/office/word/2010/wordprocessingShape" mc:Ignorable="w14 w15 w16se w16cid w16 w16cex w16sdtdh w16du wp14">
   <w:endnote w:type="separator" w:id="-1">
     <w:p>
       <w:r>
@@ -1329,7 +1317,7 @@
 </file>
 
 <file path=word/footnotes.xml><?xml version="1.0" encoding="utf-8"?>
-<w:footnotes xmlns:wpc="http://schemas.microsoft.com/office/word/2010/wordprocessingCanvas" xmlns:cx="http://schemas.microsoft.com/office/drawing/2014/chartex" xmlns:cx1="http://schemas.microsoft.com/office/drawing/2015/9/8/chartex" xmlns:cx2="http://schemas.microsoft.com/office/drawing/2015/10/21/chartex" xmlns:cx3="http://schemas.microsoft.com/office/drawing/2016/5/9/chartex" xmlns:cx4="http://schemas.microsoft.com/office/drawing/2016/5/10/chartex" xmlns:cx5="http://schemas.microsoft.com/office/drawing/2016/5/11/chartex" xmlns:cx6="http://schemas.microsoft.com/office/drawing/2016/5/12/chartex" xmlns:cx7="http://schemas.microsoft.com/office/drawing/2016/5/13/chartex" xmlns:cx8="http://schemas.microsoft.com/office/drawing/2016/5/14/chartex" xmlns:mc="http://schemas.openxmlformats.org/markup-compatibility/2006" xmlns:aink="http://schemas.microsoft.com/office/drawing/2016/ink" xmlns:am3d="http://schemas.microsoft.com/office/drawing/2017/model3d" xmlns:o="urn:schemas-microsoft-com:office:office" xmlns:r="http://schemas.openxmlformats.org/officeDocument/2006/relationships" xmlns:m="http://schemas.openxmlformats.org/officeDocument/2006/math" xmlns:v="urn:schemas-microsoft-com:vml" xmlns:wp14="http://schemas.microsoft.com/office/word/2010/wordprocessingDrawing" xmlns:wp="http://schemas.openxmlformats.org/drawingml/2006/wordprocessingDrawing" xmlns:w10="urn:schemas-microsoft-com:office:word" xmlns:w="http://schemas.openxmlformats.org/wordprocessingml/2006/main" xmlns:w14="http://schemas.microsoft.com/office/word/2010/wordml" xmlns:w15="http://schemas.microsoft.com/office/word/2012/wordml" xmlns:w16cid="http://schemas.microsoft.com/office/word/2016/wordml/cid" xmlns:w16se="http://schemas.microsoft.com/office/word/2015/wordml/symex" xmlns:wpg="http://schemas.microsoft.com/office/word/2010/wordprocessingGroup" xmlns:wpi="http://schemas.microsoft.com/office/word/2010/wordprocessingInk" xmlns:wne="http://schemas.microsoft.com/office/word/2006/wordml" xmlns:wps="http://schemas.microsoft.com/office/word/2010/wordprocessingShape" mc:Ignorable="w14 w15 w16se w16cid wp14">
+<w:footnotes xmlns:wpc="http://schemas.microsoft.com/office/word/2010/wordprocessingCanvas" xmlns:cx="http://schemas.microsoft.com/office/drawing/2014/chartex" xmlns:cx1="http://schemas.microsoft.com/office/drawing/2015/9/8/chartex" xmlns:cx2="http://schemas.microsoft.com/office/drawing/2015/10/21/chartex" xmlns:cx3="http://schemas.microsoft.com/office/drawing/2016/5/9/chartex" xmlns:cx4="http://schemas.microsoft.com/office/drawing/2016/5/10/chartex" xmlns:cx5="http://schemas.microsoft.com/office/drawing/2016/5/11/chartex" xmlns:cx6="http://schemas.microsoft.com/office/drawing/2016/5/12/chartex" xmlns:cx7="http://schemas.microsoft.com/office/drawing/2016/5/13/chartex" xmlns:cx8="http://schemas.microsoft.com/office/drawing/2016/5/14/chartex" xmlns:mc="http://schemas.openxmlformats.org/markup-compatibility/2006" xmlns:aink="http://schemas.microsoft.com/office/drawing/2016/ink" xmlns:am3d="http://schemas.microsoft.com/office/drawing/2017/model3d" xmlns:o="urn:schemas-microsoft-com:office:office" xmlns:oel="http://schemas.microsoft.com/office/2019/extlst" xmlns:r="http://schemas.openxmlformats.org/officeDocument/2006/relationships" xmlns:m="http://schemas.openxmlformats.org/officeDocument/2006/math" xmlns:v="urn:schemas-microsoft-com:vml" xmlns:wp14="http://schemas.microsoft.com/office/word/2010/wordprocessingDrawing" xmlns:wp="http://schemas.openxmlformats.org/drawingml/2006/wordprocessingDrawing" xmlns:w10="urn:schemas-microsoft-com:office:word" xmlns:w="http://schemas.openxmlformats.org/wordprocessingml/2006/main" xmlns:w14="http://schemas.microsoft.com/office/word/2010/wordml" xmlns:w15="http://schemas.microsoft.com/office/word/2012/wordml" xmlns:w16cex="http://schemas.microsoft.com/office/word/2018/wordml/cex" xmlns:w16cid="http://schemas.microsoft.com/office/word/2016/wordml/cid" xmlns:w16="http://schemas.microsoft.com/office/word/2018/wordml" xmlns:w16du="http://schemas.microsoft.com/office/word/2023/wordml/word16du" xmlns:w16sdtdh="http://schemas.microsoft.com/office/word/2020/wordml/sdtdatahash" xmlns:w16se="http://schemas.microsoft.com/office/word/2015/wordml/symex" xmlns:wpg="http://schemas.microsoft.com/office/word/2010/wordprocessingGroup" xmlns:wpi="http://schemas.microsoft.com/office/word/2010/wordprocessingInk" xmlns:wne="http://schemas.microsoft.com/office/word/2006/wordml" xmlns:wps="http://schemas.microsoft.com/office/word/2010/wordprocessingShape" mc:Ignorable="w14 w15 w16se w16cid w16 w16cex w16sdtdh w16du wp14">
   <w:footnote w:type="separator" w:id="-1">
     <w:p>
       <w:r>
@@ -1348,10 +1336,10 @@
 </file>
 
 <file path=word/header1.xml><?xml version="1.0" encoding="utf-8"?>
-<w:hdr xmlns:wpc="http://schemas.microsoft.com/office/word/2010/wordprocessingCanvas" xmlns:cx="http://schemas.microsoft.com/office/drawing/2014/chartex" xmlns:cx1="http://schemas.microsoft.com/office/drawing/2015/9/8/chartex" xmlns:cx2="http://schemas.microsoft.com/office/drawing/2015/10/21/chartex" xmlns:cx3="http://schemas.microsoft.com/office/drawing/2016/5/9/chartex" xmlns:cx4="http://schemas.microsoft.com/office/drawing/2016/5/10/chartex" xmlns:cx5="http://schemas.microsoft.com/office/drawing/2016/5/11/chartex" xmlns:cx6="http://schemas.microsoft.com/office/drawing/2016/5/12/chartex" xmlns:cx7="http://schemas.microsoft.com/office/drawing/2016/5/13/chartex" xmlns:cx8="http://schemas.microsoft.com/office/drawing/2016/5/14/chartex" xmlns:mc="http://schemas.openxmlformats.org/markup-compatibility/2006" xmlns:aink="http://schemas.microsoft.com/office/drawing/2016/ink" xmlns:am3d="http://schemas.microsoft.com/office/drawing/2017/model3d" xmlns:o="urn:schemas-microsoft-com:office:office" xmlns:r="http://schemas.openxmlformats.org/officeDocument/2006/relationships" xmlns:m="http://schemas.openxmlformats.org/officeDocument/2006/math" xmlns:v="urn:schemas-microsoft-com:vml" xmlns:wp14="http://schemas.microsoft.com/office/word/2010/wordprocessingDrawing" xmlns:wp="http://schemas.openxmlformats.org/drawingml/2006/wordprocessingDrawing" xmlns:w10="urn:schemas-microsoft-com:office:word" xmlns:w="http://schemas.openxmlformats.org/wordprocessingml/2006/main" xmlns:w14="http://schemas.microsoft.com/office/word/2010/wordml" xmlns:w15="http://schemas.microsoft.com/office/word/2012/wordml" xmlns:w16cid="http://schemas.microsoft.com/office/word/2016/wordml/cid" xmlns:w16se="http://schemas.microsoft.com/office/word/2015/wordml/symex" xmlns:wpg="http://schemas.microsoft.com/office/word/2010/wordprocessingGroup" xmlns:wpi="http://schemas.microsoft.com/office/word/2010/wordprocessingInk" xmlns:wne="http://schemas.microsoft.com/office/word/2006/wordml" xmlns:wps="http://schemas.microsoft.com/office/word/2010/wordprocessingShape" mc:Ignorable="w14 w15 w16se w16cid wp14">
+<w:hdr xmlns:wpc="http://schemas.microsoft.com/office/word/2010/wordprocessingCanvas" xmlns:cx="http://schemas.microsoft.com/office/drawing/2014/chartex" xmlns:cx1="http://schemas.microsoft.com/office/drawing/2015/9/8/chartex" xmlns:cx2="http://schemas.microsoft.com/office/drawing/2015/10/21/chartex" xmlns:cx3="http://schemas.microsoft.com/office/drawing/2016/5/9/chartex" xmlns:cx4="http://schemas.microsoft.com/office/drawing/2016/5/10/chartex" xmlns:cx5="http://schemas.microsoft.com/office/drawing/2016/5/11/chartex" xmlns:cx6="http://schemas.microsoft.com/office/drawing/2016/5/12/chartex" xmlns:cx7="http://schemas.microsoft.com/office/drawing/2016/5/13/chartex" xmlns:cx8="http://schemas.microsoft.com/office/drawing/2016/5/14/chartex" xmlns:mc="http://schemas.openxmlformats.org/markup-compatibility/2006" xmlns:aink="http://schemas.microsoft.com/office/drawing/2016/ink" xmlns:am3d="http://schemas.microsoft.com/office/drawing/2017/model3d" xmlns:o="urn:schemas-microsoft-com:office:office" xmlns:oel="http://schemas.microsoft.com/office/2019/extlst" xmlns:r="http://schemas.openxmlformats.org/officeDocument/2006/relationships" xmlns:m="http://schemas.openxmlformats.org/officeDocument/2006/math" xmlns:v="urn:schemas-microsoft-com:vml" xmlns:wp14="http://schemas.microsoft.com/office/word/2010/wordprocessingDrawing" xmlns:wp="http://schemas.openxmlformats.org/drawingml/2006/wordprocessingDrawing" xmlns:w10="urn:schemas-microsoft-com:office:word" xmlns:w="http://schemas.openxmlformats.org/wordprocessingml/2006/main" xmlns:w14="http://schemas.microsoft.com/office/word/2010/wordml" xmlns:w15="http://schemas.microsoft.com/office/word/2012/wordml" xmlns:w16cex="http://schemas.microsoft.com/office/word/2018/wordml/cex" xmlns:w16cid="http://schemas.microsoft.com/office/word/2016/wordml/cid" xmlns:w16="http://schemas.microsoft.com/office/word/2018/wordml" xmlns:w16du="http://schemas.microsoft.com/office/word/2023/wordml/word16du" xmlns:w16sdtdh="http://schemas.microsoft.com/office/word/2020/wordml/sdtdatahash" xmlns:w16se="http://schemas.microsoft.com/office/word/2015/wordml/symex" xmlns:wpg="http://schemas.microsoft.com/office/word/2010/wordprocessingGroup" xmlns:wpi="http://schemas.microsoft.com/office/word/2010/wordprocessingInk" xmlns:wne="http://schemas.microsoft.com/office/word/2006/wordml" xmlns:wps="http://schemas.microsoft.com/office/word/2010/wordprocessingShape" mc:Ignorable="w14 w15 w16se w16cid w16 w16cex w16sdtdh w16du wp14">
   <w:p>
     <w:pPr>
-      <w:pStyle w:val="En-tte"/>
+      <w:pStyle w:val="Header"/>
       <w:tabs>
         <w:tab w:val="clear" w:pos="4680"/>
         <w:tab w:val="clear" w:pos="9360"/>
@@ -1386,14 +1374,14 @@
   </w:p>
   <w:p>
     <w:pPr>
-      <w:pStyle w:val="En-tte"/>
+      <w:pStyle w:val="Header"/>
     </w:pPr>
   </w:p>
 </w:hdr>
 </file>
 
 <file path=word/numbering.xml><?xml version="1.0" encoding="utf-8"?>
-<w:numbering xmlns:wpc="http://schemas.microsoft.com/office/word/2010/wordprocessingCanvas" xmlns:cx="http://schemas.microsoft.com/office/drawing/2014/chartex" xmlns:cx1="http://schemas.microsoft.com/office/drawing/2015/9/8/chartex" xmlns:cx2="http://schemas.microsoft.com/office/drawing/2015/10/21/chartex" xmlns:cx3="http://schemas.microsoft.com/office/drawing/2016/5/9/chartex" xmlns:cx4="http://schemas.microsoft.com/office/drawing/2016/5/10/chartex" xmlns:cx5="http://schemas.microsoft.com/office/drawing/2016/5/11/chartex" xmlns:cx6="http://schemas.microsoft.com/office/drawing/2016/5/12/chartex" xmlns:cx7="http://schemas.microsoft.com/office/drawing/2016/5/13/chartex" xmlns:cx8="http://schemas.microsoft.com/office/drawing/2016/5/14/chartex" xmlns:mc="http://schemas.openxmlformats.org/markup-compatibility/2006" xmlns:aink="http://schemas.microsoft.com/office/drawing/2016/ink" xmlns:am3d="http://schemas.microsoft.com/office/drawing/2017/model3d" xmlns:o="urn:schemas-microsoft-com:office:office" xmlns:r="http://schemas.openxmlformats.org/officeDocument/2006/relationships" xmlns:m="http://schemas.openxmlformats.org/officeDocument/2006/math" xmlns:v="urn:schemas-microsoft-com:vml" xmlns:wp14="http://schemas.microsoft.com/office/word/2010/wordprocessingDrawing" xmlns:wp="http://schemas.openxmlformats.org/drawingml/2006/wordprocessingDrawing" xmlns:w10="urn:schemas-microsoft-com:office:word" xmlns:w="http://schemas.openxmlformats.org/wordprocessingml/2006/main" xmlns:w14="http://schemas.microsoft.com/office/word/2010/wordml" xmlns:w15="http://schemas.microsoft.com/office/word/2012/wordml" xmlns:w16cid="http://schemas.microsoft.com/office/word/2016/wordml/cid" xmlns:w16se="http://schemas.microsoft.com/office/word/2015/wordml/symex" xmlns:wpg="http://schemas.microsoft.com/office/word/2010/wordprocessingGroup" xmlns:wpi="http://schemas.microsoft.com/office/word/2010/wordprocessingInk" xmlns:wne="http://schemas.microsoft.com/office/word/2006/wordml" xmlns:wps="http://schemas.microsoft.com/office/word/2010/wordprocessingShape" mc:Ignorable="w14 w15 w16se w16cid wp14">
+<w:numbering xmlns:wpc="http://schemas.microsoft.com/office/word/2010/wordprocessingCanvas" xmlns:cx="http://schemas.microsoft.com/office/drawing/2014/chartex" xmlns:cx1="http://schemas.microsoft.com/office/drawing/2015/9/8/chartex" xmlns:cx2="http://schemas.microsoft.com/office/drawing/2015/10/21/chartex" xmlns:cx3="http://schemas.microsoft.com/office/drawing/2016/5/9/chartex" xmlns:cx4="http://schemas.microsoft.com/office/drawing/2016/5/10/chartex" xmlns:cx5="http://schemas.microsoft.com/office/drawing/2016/5/11/chartex" xmlns:cx6="http://schemas.microsoft.com/office/drawing/2016/5/12/chartex" xmlns:cx7="http://schemas.microsoft.com/office/drawing/2016/5/13/chartex" xmlns:cx8="http://schemas.microsoft.com/office/drawing/2016/5/14/chartex" xmlns:mc="http://schemas.openxmlformats.org/markup-compatibility/2006" xmlns:aink="http://schemas.microsoft.com/office/drawing/2016/ink" xmlns:am3d="http://schemas.microsoft.com/office/drawing/2017/model3d" xmlns:o="urn:schemas-microsoft-com:office:office" xmlns:oel="http://schemas.microsoft.com/office/2019/extlst" xmlns:r="http://schemas.openxmlformats.org/officeDocument/2006/relationships" xmlns:m="http://schemas.openxmlformats.org/officeDocument/2006/math" xmlns:v="urn:schemas-microsoft-com:vml" xmlns:wp14="http://schemas.microsoft.com/office/word/2010/wordprocessingDrawing" xmlns:wp="http://schemas.openxmlformats.org/drawingml/2006/wordprocessingDrawing" xmlns:w10="urn:schemas-microsoft-com:office:word" xmlns:w="http://schemas.openxmlformats.org/wordprocessingml/2006/main" xmlns:w14="http://schemas.microsoft.com/office/word/2010/wordml" xmlns:w15="http://schemas.microsoft.com/office/word/2012/wordml" xmlns:w16cex="http://schemas.microsoft.com/office/word/2018/wordml/cex" xmlns:w16cid="http://schemas.microsoft.com/office/word/2016/wordml/cid" xmlns:w16="http://schemas.microsoft.com/office/word/2018/wordml" xmlns:w16du="http://schemas.microsoft.com/office/word/2023/wordml/word16du" xmlns:w16sdtdh="http://schemas.microsoft.com/office/word/2020/wordml/sdtdatahash" xmlns:w16se="http://schemas.microsoft.com/office/word/2015/wordml/symex" xmlns:wpg="http://schemas.microsoft.com/office/word/2010/wordprocessingGroup" xmlns:wpi="http://schemas.microsoft.com/office/word/2010/wordprocessingInk" xmlns:wne="http://schemas.microsoft.com/office/word/2006/wordml" xmlns:wps="http://schemas.microsoft.com/office/word/2010/wordprocessingShape" mc:Ignorable="w14 w15 w16se w16cid w16 w16cex w16sdtdh w16du wp14">
   <w:abstractNum w:abstractNumId="0" w15:restartNumberingAfterBreak="0">
     <w:nsid w:val="11B03E36"/>
     <w:multiLevelType w:val="hybridMultilevel"/>
@@ -1661,20 +1649,20 @@
       </w:pPr>
     </w:lvl>
   </w:abstractNum>
-  <w:num w:numId="1">
+  <w:num w:numId="1" w16cid:durableId="134884123">
     <w:abstractNumId w:val="1"/>
   </w:num>
-  <w:num w:numId="2">
+  <w:num w:numId="2" w16cid:durableId="1295864361">
     <w:abstractNumId w:val="2"/>
   </w:num>
-  <w:num w:numId="3">
+  <w:num w:numId="3" w16cid:durableId="1818377272">
     <w:abstractNumId w:val="0"/>
   </w:num>
 </w:numbering>
 </file>
 
 <file path=word/styles.xml><?xml version="1.0" encoding="utf-8"?>
-<w:styles xmlns:mc="http://schemas.openxmlformats.org/markup-compatibility/2006" xmlns:r="http://schemas.openxmlformats.org/officeDocument/2006/relationships" xmlns:w="http://schemas.openxmlformats.org/wordprocessingml/2006/main" xmlns:w14="http://schemas.microsoft.com/office/word/2010/wordml" xmlns:w15="http://schemas.microsoft.com/office/word/2012/wordml" xmlns:w16cid="http://schemas.microsoft.com/office/word/2016/wordml/cid" xmlns:w16se="http://schemas.microsoft.com/office/word/2015/wordml/symex" mc:Ignorable="w14 w15 w16se w16cid">
+<w:styles xmlns:mc="http://schemas.openxmlformats.org/markup-compatibility/2006" xmlns:r="http://schemas.openxmlformats.org/officeDocument/2006/relationships" xmlns:w="http://schemas.openxmlformats.org/wordprocessingml/2006/main" xmlns:w14="http://schemas.microsoft.com/office/word/2010/wordml" xmlns:w15="http://schemas.microsoft.com/office/word/2012/wordml" xmlns:w16cex="http://schemas.microsoft.com/office/word/2018/wordml/cex" xmlns:w16cid="http://schemas.microsoft.com/office/word/2016/wordml/cid" xmlns:w16="http://schemas.microsoft.com/office/word/2018/wordml" xmlns:w16du="http://schemas.microsoft.com/office/word/2023/wordml/word16du" xmlns:w16sdtdh="http://schemas.microsoft.com/office/word/2020/wordml/sdtdatahash" xmlns:w16se="http://schemas.microsoft.com/office/word/2015/wordml/symex" mc:Ignorable="w14 w15 w16se w16cid w16 w16cex w16sdtdh w16du">
   <w:docDefaults>
     <w:rPrDefault>
       <w:rPr>
@@ -1684,7 +1672,7 @@
     </w:rPrDefault>
     <w:pPrDefault/>
   </w:docDefaults>
-  <w:latentStyles w:defLockedState="0" w:defUIPriority="99" w:defSemiHidden="0" w:defUnhideWhenUsed="0" w:defQFormat="0" w:count="375">
+  <w:latentStyles w:defLockedState="0" w:defUIPriority="99" w:defSemiHidden="0" w:defUnhideWhenUsed="0" w:defQFormat="0" w:count="376">
     <w:lsdException w:name="Normal" w:uiPriority="0" w:qFormat="1"/>
     <w:lsdException w:name="heading 1" w:uiPriority="9" w:qFormat="1"/>
     <w:lsdException w:name="heading 2" w:semiHidden="1" w:uiPriority="9" w:unhideWhenUsed="1" w:qFormat="1"/>
@@ -2060,6 +2048,7 @@
     <w:lsdException w:name="Smart Hyperlink" w:semiHidden="1" w:unhideWhenUsed="1"/>
     <w:lsdException w:name="Hashtag" w:semiHidden="1" w:unhideWhenUsed="1"/>
     <w:lsdException w:name="Unresolved Mention" w:semiHidden="1" w:unhideWhenUsed="1"/>
+    <w:lsdException w:name="Smart Link" w:semiHidden="1" w:unhideWhenUsed="1"/>
   </w:latentStyles>
   <w:style w:type="paragraph" w:default="1" w:styleId="Normal">
     <w:name w:val="Normal"/>
@@ -2070,13 +2059,13 @@
       <w:lang w:val="en-US" w:eastAsia="en-US"/>
     </w:rPr>
   </w:style>
-  <w:style w:type="character" w:default="1" w:styleId="Policepardfaut">
+  <w:style w:type="character" w:default="1" w:styleId="DefaultParagraphFont">
     <w:name w:val="Default Paragraph Font"/>
     <w:uiPriority w:val="1"/>
     <w:semiHidden/>
     <w:unhideWhenUsed/>
   </w:style>
-  <w:style w:type="table" w:default="1" w:styleId="TableauNormal">
+  <w:style w:type="table" w:default="1" w:styleId="TableNormal">
     <w:name w:val="Normal Table"/>
     <w:uiPriority w:val="99"/>
     <w:semiHidden/>
@@ -2091,16 +2080,16 @@
       </w:tblCellMar>
     </w:tblPr>
   </w:style>
-  <w:style w:type="numbering" w:default="1" w:styleId="Aucuneliste">
+  <w:style w:type="numbering" w:default="1" w:styleId="NoList">
     <w:name w:val="No List"/>
     <w:uiPriority w:val="99"/>
     <w:semiHidden/>
     <w:unhideWhenUsed/>
   </w:style>
-  <w:style w:type="paragraph" w:styleId="En-tte">
+  <w:style w:type="paragraph" w:styleId="Header">
     <w:name w:val="header"/>
     <w:basedOn w:val="Normal"/>
-    <w:link w:val="En-tteCar"/>
+    <w:link w:val="HeaderChar"/>
     <w:uiPriority w:val="99"/>
     <w:unhideWhenUsed/>
     <w:rsid w:val="00FC12CB"/>
@@ -2111,10 +2100,10 @@
       </w:tabs>
     </w:pPr>
   </w:style>
-  <w:style w:type="character" w:customStyle="1" w:styleId="En-tteCar">
-    <w:name w:val="En-tête Car"/>
-    <w:basedOn w:val="Policepardfaut"/>
-    <w:link w:val="En-tte"/>
+  <w:style w:type="character" w:customStyle="1" w:styleId="HeaderChar">
+    <w:name w:val="Header Char"/>
+    <w:basedOn w:val="DefaultParagraphFont"/>
+    <w:link w:val="Header"/>
     <w:uiPriority w:val="99"/>
     <w:rsid w:val="00FC12CB"/>
     <w:rPr>
@@ -2123,10 +2112,10 @@
       <w:lang w:val="en-US" w:eastAsia="en-US"/>
     </w:rPr>
   </w:style>
-  <w:style w:type="paragraph" w:styleId="Pieddepage">
+  <w:style w:type="paragraph" w:styleId="Footer">
     <w:name w:val="footer"/>
     <w:basedOn w:val="Normal"/>
-    <w:link w:val="PieddepageCar"/>
+    <w:link w:val="FooterChar"/>
     <w:uiPriority w:val="99"/>
     <w:unhideWhenUsed/>
     <w:rsid w:val="00FC12CB"/>
@@ -2137,10 +2126,10 @@
       </w:tabs>
     </w:pPr>
   </w:style>
-  <w:style w:type="character" w:customStyle="1" w:styleId="PieddepageCar">
-    <w:name w:val="Pied de page Car"/>
-    <w:basedOn w:val="Policepardfaut"/>
-    <w:link w:val="Pieddepage"/>
+  <w:style w:type="character" w:customStyle="1" w:styleId="FooterChar">
+    <w:name w:val="Footer Char"/>
+    <w:basedOn w:val="DefaultParagraphFont"/>
+    <w:link w:val="Footer"/>
     <w:uiPriority w:val="99"/>
     <w:rsid w:val="00FC12CB"/>
     <w:rPr>
@@ -2149,10 +2138,10 @@
       <w:lang w:val="en-US" w:eastAsia="en-US"/>
     </w:rPr>
   </w:style>
-  <w:style w:type="paragraph" w:styleId="Textedebulles">
+  <w:style w:type="paragraph" w:styleId="BalloonText">
     <w:name w:val="Balloon Text"/>
     <w:basedOn w:val="Normal"/>
-    <w:link w:val="TextedebullesCar"/>
+    <w:link w:val="BalloonTextChar"/>
     <w:uiPriority w:val="99"/>
     <w:semiHidden/>
     <w:unhideWhenUsed/>
@@ -2163,10 +2152,10 @@
       <w:szCs w:val="16"/>
     </w:rPr>
   </w:style>
-  <w:style w:type="character" w:customStyle="1" w:styleId="TextedebullesCar">
-    <w:name w:val="Texte de bulles Car"/>
-    <w:basedOn w:val="Policepardfaut"/>
-    <w:link w:val="Textedebulles"/>
+  <w:style w:type="character" w:customStyle="1" w:styleId="BalloonTextChar">
+    <w:name w:val="Balloon Text Char"/>
+    <w:basedOn w:val="DefaultParagraphFont"/>
+    <w:link w:val="BalloonText"/>
     <w:uiPriority w:val="99"/>
     <w:semiHidden/>
     <w:rsid w:val="00FC12CB"/>
@@ -2177,7 +2166,7 @@
       <w:lang w:val="en-US" w:eastAsia="en-US"/>
     </w:rPr>
   </w:style>
-  <w:style w:type="paragraph" w:styleId="Paragraphedeliste">
+  <w:style w:type="paragraph" w:styleId="ListParagraph">
     <w:name w:val="List Paragraph"/>
     <w:basedOn w:val="Normal"/>
     <w:uiPriority w:val="34"/>

</xml_diff>

<commit_message>
Final version of game proposal.
</commit_message>
<xml_diff>
--- a/GameProposal.docx
+++ b/GameProposal.docx
@@ -1,6 +1,6 @@
 
 <file path=word/document.xml><?xml version="1.0" encoding="utf-8"?>
-<w:document xmlns:wpc="http://schemas.microsoft.com/office/word/2010/wordprocessingCanvas" xmlns:cx="http://schemas.microsoft.com/office/drawing/2014/chartex" xmlns:cx1="http://schemas.microsoft.com/office/drawing/2015/9/8/chartex" xmlns:cx2="http://schemas.microsoft.com/office/drawing/2015/10/21/chartex" xmlns:cx3="http://schemas.microsoft.com/office/drawing/2016/5/9/chartex" xmlns:cx4="http://schemas.microsoft.com/office/drawing/2016/5/10/chartex" xmlns:cx5="http://schemas.microsoft.com/office/drawing/2016/5/11/chartex" xmlns:cx6="http://schemas.microsoft.com/office/drawing/2016/5/12/chartex" xmlns:cx7="http://schemas.microsoft.com/office/drawing/2016/5/13/chartex" xmlns:cx8="http://schemas.microsoft.com/office/drawing/2016/5/14/chartex" xmlns:mc="http://schemas.openxmlformats.org/markup-compatibility/2006" xmlns:aink="http://schemas.microsoft.com/office/drawing/2016/ink" xmlns:am3d="http://schemas.microsoft.com/office/drawing/2017/model3d" xmlns:o="urn:schemas-microsoft-com:office:office" xmlns:oel="http://schemas.microsoft.com/office/2019/extlst" xmlns:r="http://schemas.openxmlformats.org/officeDocument/2006/relationships" xmlns:m="http://schemas.openxmlformats.org/officeDocument/2006/math" xmlns:v="urn:schemas-microsoft-com:vml" xmlns:wp14="http://schemas.microsoft.com/office/word/2010/wordprocessingDrawing" xmlns:wp="http://schemas.openxmlformats.org/drawingml/2006/wordprocessingDrawing" xmlns:w10="urn:schemas-microsoft-com:office:word" xmlns:w="http://schemas.openxmlformats.org/wordprocessingml/2006/main" xmlns:w14="http://schemas.microsoft.com/office/word/2010/wordml" xmlns:w15="http://schemas.microsoft.com/office/word/2012/wordml" xmlns:w16cex="http://schemas.microsoft.com/office/word/2018/wordml/cex" xmlns:w16cid="http://schemas.microsoft.com/office/word/2016/wordml/cid" xmlns:w16="http://schemas.microsoft.com/office/word/2018/wordml" xmlns:w16du="http://schemas.microsoft.com/office/word/2023/wordml/word16du" xmlns:w16sdtdh="http://schemas.microsoft.com/office/word/2020/wordml/sdtdatahash" xmlns:w16se="http://schemas.microsoft.com/office/word/2015/wordml/symex" xmlns:wpg="http://schemas.microsoft.com/office/word/2010/wordprocessingGroup" xmlns:wpi="http://schemas.microsoft.com/office/word/2010/wordprocessingInk" xmlns:wne="http://schemas.microsoft.com/office/word/2006/wordml" xmlns:wps="http://schemas.microsoft.com/office/word/2010/wordprocessingShape" mc:Ignorable="w14 w15 w16se w16cid w16 w16cex w16sdtdh w16du wp14">
+<w:document xmlns:wpc="http://schemas.microsoft.com/office/word/2010/wordprocessingCanvas" xmlns:cx="http://schemas.microsoft.com/office/drawing/2014/chartex" xmlns:cx1="http://schemas.microsoft.com/office/drawing/2015/9/8/chartex" xmlns:cx2="http://schemas.microsoft.com/office/drawing/2015/10/21/chartex" xmlns:cx3="http://schemas.microsoft.com/office/drawing/2016/5/9/chartex" xmlns:cx4="http://schemas.microsoft.com/office/drawing/2016/5/10/chartex" xmlns:cx5="http://schemas.microsoft.com/office/drawing/2016/5/11/chartex" xmlns:cx6="http://schemas.microsoft.com/office/drawing/2016/5/12/chartex" xmlns:cx7="http://schemas.microsoft.com/office/drawing/2016/5/13/chartex" xmlns:cx8="http://schemas.microsoft.com/office/drawing/2016/5/14/chartex" xmlns:mc="http://schemas.openxmlformats.org/markup-compatibility/2006" xmlns:aink="http://schemas.microsoft.com/office/drawing/2016/ink" xmlns:am3d="http://schemas.microsoft.com/office/drawing/2017/model3d" xmlns:o="urn:schemas-microsoft-com:office:office" xmlns:r="http://schemas.openxmlformats.org/officeDocument/2006/relationships" xmlns:m="http://schemas.openxmlformats.org/officeDocument/2006/math" xmlns:v="urn:schemas-microsoft-com:vml" xmlns:wp14="http://schemas.microsoft.com/office/word/2010/wordprocessingDrawing" xmlns:wp="http://schemas.openxmlformats.org/drawingml/2006/wordprocessingDrawing" xmlns:w10="urn:schemas-microsoft-com:office:word" xmlns:w="http://schemas.openxmlformats.org/wordprocessingml/2006/main" xmlns:w14="http://schemas.microsoft.com/office/word/2010/wordml" xmlns:w15="http://schemas.microsoft.com/office/word/2012/wordml" xmlns:w16cex="http://schemas.microsoft.com/office/word/2018/wordml/cex" xmlns:w16cid="http://schemas.microsoft.com/office/word/2016/wordml/cid" xmlns:w16="http://schemas.microsoft.com/office/word/2018/wordml" xmlns:w16sdtdh="http://schemas.microsoft.com/office/word/2020/wordml/sdtdatahash" xmlns:w16se="http://schemas.microsoft.com/office/word/2015/wordml/symex" xmlns:wpg="http://schemas.microsoft.com/office/word/2010/wordprocessingGroup" xmlns:wpi="http://schemas.microsoft.com/office/word/2010/wordprocessingInk" xmlns:wne="http://schemas.microsoft.com/office/word/2006/wordml" xmlns:wps="http://schemas.microsoft.com/office/word/2010/wordprocessingShape" mc:Ignorable="w14 w15 w16se w16cid w16 w16cex w16sdtdh wp14">
   <w:body>
     <w:p>
       <w:pPr>
@@ -18,8 +18,21 @@
         <w:t xml:space="preserve">: </w:t>
       </w:r>
       <w:r>
-        <w:t>Mikhayla De-Las-Alas, Sofia De Palma, Kaci Luu, David Shlaifer</w:t>
-      </w:r>
+        <w:t xml:space="preserve">Mikhayla De-Las-Alas, Sofia De Palma, Kaci </w:t>
+      </w:r>
+      <w:proofErr w:type="spellStart"/>
+      <w:r>
+        <w:t>Luu</w:t>
+      </w:r>
+      <w:proofErr w:type="spellEnd"/>
+      <w:r>
+        <w:t xml:space="preserve">, David </w:t>
+      </w:r>
+      <w:proofErr w:type="spellStart"/>
+      <w:r>
+        <w:t>Shlaifer</w:t>
+      </w:r>
+      <w:proofErr w:type="spellEnd"/>
     </w:p>
     <w:p/>
     <w:p>
@@ -64,6 +77,222 @@
         <w:spacing w:line="360" w:lineRule="auto"/>
       </w:pPr>
       <w:r>
+        <w:rPr>
+          <w:noProof/>
+        </w:rPr>
+        <mc:AlternateContent>
+          <mc:Choice Requires="wps">
+            <w:drawing>
+              <wp:anchor distT="0" distB="0" distL="114300" distR="114300" simplePos="0" relativeHeight="251669504" behindDoc="0" locked="0" layoutInCell="1" allowOverlap="1" wp14:anchorId="5ECBEC4C" wp14:editId="7C7ABD6C">
+                <wp:simplePos x="0" y="0"/>
+                <wp:positionH relativeFrom="column">
+                  <wp:posOffset>4629150</wp:posOffset>
+                </wp:positionH>
+                <wp:positionV relativeFrom="paragraph">
+                  <wp:posOffset>3176270</wp:posOffset>
+                </wp:positionV>
+                <wp:extent cx="2072640" cy="635"/>
+                <wp:effectExtent l="0" t="0" r="0" b="0"/>
+                <wp:wrapThrough wrapText="bothSides">
+                  <wp:wrapPolygon edited="0">
+                    <wp:start x="0" y="0"/>
+                    <wp:lineTo x="0" y="21600"/>
+                    <wp:lineTo x="21600" y="21600"/>
+                    <wp:lineTo x="21600" y="0"/>
+                  </wp:wrapPolygon>
+                </wp:wrapThrough>
+                <wp:docPr id="2" name="Text Box 2"/>
+                <wp:cNvGraphicFramePr/>
+                <a:graphic xmlns:a="http://schemas.openxmlformats.org/drawingml/2006/main">
+                  <a:graphicData uri="http://schemas.microsoft.com/office/word/2010/wordprocessingShape">
+                    <wps:wsp>
+                      <wps:cNvSpPr txBox="1"/>
+                      <wps:spPr>
+                        <a:xfrm>
+                          <a:off x="0" y="0"/>
+                          <a:ext cx="2072640" cy="635"/>
+                        </a:xfrm>
+                        <a:prstGeom prst="rect">
+                          <a:avLst/>
+                        </a:prstGeom>
+                        <a:solidFill>
+                          <a:prstClr val="white"/>
+                        </a:solidFill>
+                        <a:ln>
+                          <a:noFill/>
+                        </a:ln>
+                      </wps:spPr>
+                      <wps:txbx>
+                        <w:txbxContent>
+                          <w:p>
+                            <w:pPr>
+                              <w:pStyle w:val="Caption"/>
+                              <w:rPr>
+                                <w:noProof/>
+                                <w:sz w:val="24"/>
+                                <w:szCs w:val="24"/>
+                              </w:rPr>
+                            </w:pPr>
+                            <w:r>
+                              <w:t xml:space="preserve">Figure </w:t>
+                            </w:r>
+                            <w:r>
+                              <w:fldChar w:fldCharType="begin"/>
+                            </w:r>
+                            <w:r>
+                              <w:instrText xml:space="preserve"> SEQ Figure \* ARABIC </w:instrText>
+                            </w:r>
+                            <w:r>
+                              <w:fldChar w:fldCharType="separate"/>
+                            </w:r>
+                            <w:r>
+                              <w:rPr>
+                                <w:noProof/>
+                              </w:rPr>
+                              <w:t>1</w:t>
+                            </w:r>
+                            <w:r>
+                              <w:fldChar w:fldCharType="end"/>
+                            </w:r>
+                            <w:r>
+                              <w:t>: Concept art for main character (not final)</w:t>
+                            </w:r>
+                          </w:p>
+                        </w:txbxContent>
+                      </wps:txbx>
+                      <wps:bodyPr rot="0" spcFirstLastPara="0" vertOverflow="overflow" horzOverflow="overflow" vert="horz" wrap="square" lIns="0" tIns="0" rIns="0" bIns="0" numCol="1" spcCol="0" rtlCol="0" fromWordArt="0" anchor="t" anchorCtr="0" forceAA="0" compatLnSpc="1">
+                        <a:prstTxWarp prst="textNoShape">
+                          <a:avLst/>
+                        </a:prstTxWarp>
+                        <a:spAutoFit/>
+                      </wps:bodyPr>
+                    </wps:wsp>
+                  </a:graphicData>
+                </a:graphic>
+              </wp:anchor>
+            </w:drawing>
+          </mc:Choice>
+          <mc:Fallback>
+            <w:pict>
+              <v:shapetype w14:anchorId="5ECBEC4C" id="_x0000_t202" coordsize="21600,21600" o:spt="202" path="m,l,21600r21600,l21600,xe">
+                <v:stroke joinstyle="miter"/>
+                <v:path gradientshapeok="t" o:connecttype="rect"/>
+              </v:shapetype>
+              <v:shape id="Text Box 2" o:spid="_x0000_s1026" type="#_x0000_t202" style="position:absolute;margin-left:364.5pt;margin-top:250.1pt;width:163.2pt;height:.05pt;z-index:251669504;visibility:visible;mso-wrap-style:square;mso-wrap-distance-left:9pt;mso-wrap-distance-top:0;mso-wrap-distance-right:9pt;mso-wrap-distance-bottom:0;mso-position-horizontal:absolute;mso-position-horizontal-relative:text;mso-position-vertical:absolute;mso-position-vertical-relative:text;v-text-anchor:top" o:gfxdata="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" stroked="f">
+                <v:textbox style="mso-fit-shape-to-text:t" inset="0,0,0,0">
+                  <w:txbxContent>
+                    <w:p>
+                      <w:pPr>
+                        <w:pStyle w:val="Caption"/>
+                        <w:rPr>
+                          <w:noProof/>
+                          <w:sz w:val="24"/>
+                          <w:szCs w:val="24"/>
+                        </w:rPr>
+                      </w:pPr>
+                      <w:r>
+                        <w:t xml:space="preserve">Figure </w:t>
+                      </w:r>
+                      <w:r>
+                        <w:fldChar w:fldCharType="begin"/>
+                      </w:r>
+                      <w:r>
+                        <w:instrText xml:space="preserve"> SEQ Figure \* ARABIC </w:instrText>
+                      </w:r>
+                      <w:r>
+                        <w:fldChar w:fldCharType="separate"/>
+                      </w:r>
+                      <w:r>
+                        <w:rPr>
+                          <w:noProof/>
+                        </w:rPr>
+                        <w:t>1</w:t>
+                      </w:r>
+                      <w:r>
+                        <w:fldChar w:fldCharType="end"/>
+                      </w:r>
+                      <w:r>
+                        <w:t>: Concept art for main character (not final)</w:t>
+                      </w:r>
+                    </w:p>
+                  </w:txbxContent>
+                </v:textbox>
+                <w10:wrap type="through"/>
+              </v:shape>
+            </w:pict>
+          </mc:Fallback>
+        </mc:AlternateContent>
+      </w:r>
+      <w:r>
+        <w:rPr>
+          <w:noProof/>
+        </w:rPr>
+        <w:drawing>
+          <wp:anchor distT="0" distB="0" distL="114300" distR="114300" simplePos="0" relativeHeight="251667456" behindDoc="1" locked="0" layoutInCell="1" allowOverlap="1" wp14:anchorId="1754EE5A" wp14:editId="312BF634">
+            <wp:simplePos x="0" y="0"/>
+            <wp:positionH relativeFrom="column">
+              <wp:posOffset>4629150</wp:posOffset>
+            </wp:positionH>
+            <wp:positionV relativeFrom="paragraph">
+              <wp:posOffset>10160</wp:posOffset>
+            </wp:positionV>
+            <wp:extent cx="2072640" cy="3108960"/>
+            <wp:effectExtent l="0" t="0" r="3810" b="0"/>
+            <wp:wrapThrough wrapText="bothSides">
+              <wp:wrapPolygon edited="0">
+                <wp:start x="0" y="0"/>
+                <wp:lineTo x="0" y="21441"/>
+                <wp:lineTo x="21441" y="21441"/>
+                <wp:lineTo x="21441" y="0"/>
+                <wp:lineTo x="0" y="0"/>
+              </wp:wrapPolygon>
+            </wp:wrapThrough>
+            <wp:docPr id="3" name="Picture 3"/>
+            <wp:cNvGraphicFramePr>
+              <a:graphicFrameLocks xmlns:a="http://schemas.openxmlformats.org/drawingml/2006/main" noChangeAspect="1"/>
+            </wp:cNvGraphicFramePr>
+            <a:graphic xmlns:a="http://schemas.openxmlformats.org/drawingml/2006/main">
+              <a:graphicData uri="http://schemas.openxmlformats.org/drawingml/2006/picture">
+                <pic:pic xmlns:pic="http://schemas.openxmlformats.org/drawingml/2006/picture">
+                  <pic:nvPicPr>
+                    <pic:cNvPr id="0" name="Picture 1"/>
+                    <pic:cNvPicPr>
+                      <a:picLocks noChangeAspect="1" noChangeArrowheads="1"/>
+                    </pic:cNvPicPr>
+                  </pic:nvPicPr>
+                  <pic:blipFill>
+                    <a:blip r:embed="rId8" cstate="print">
+                      <a:extLst>
+                        <a:ext uri="{28A0092B-C50C-407E-A947-70E740481C1C}">
+                          <a14:useLocalDpi xmlns:a14="http://schemas.microsoft.com/office/drawing/2010/main" val="0"/>
+                        </a:ext>
+                      </a:extLst>
+                    </a:blip>
+                    <a:srcRect/>
+                    <a:stretch>
+                      <a:fillRect/>
+                    </a:stretch>
+                  </pic:blipFill>
+                  <pic:spPr bwMode="auto">
+                    <a:xfrm>
+                      <a:off x="0" y="0"/>
+                      <a:ext cx="2072640" cy="3108960"/>
+                    </a:xfrm>
+                    <a:prstGeom prst="rect">
+                      <a:avLst/>
+                    </a:prstGeom>
+                    <a:noFill/>
+                    <a:ln>
+                      <a:noFill/>
+                    </a:ln>
+                  </pic:spPr>
+                </pic:pic>
+              </a:graphicData>
+            </a:graphic>
+          </wp:anchor>
+        </w:drawing>
+      </w:r>
+      <w:r>
         <w:tab/>
       </w:r>
       <w:r>
@@ -122,6 +351,12 @@
       </w:r>
       <w:r>
         <w:t>single-player shooter)</w:t>
+      </w:r>
+      <w:r>
+        <w:rPr>
+          <w:noProof/>
+        </w:rPr>
+        <w:t xml:space="preserve"> </w:t>
       </w:r>
     </w:p>
     <w:p>
@@ -313,7 +548,7 @@
               </wp:anchor>
             </w:drawing>
           </mc:Choice>
-          <mc:Fallback>
+          <mc:Fallback xmlns:w16du="http://schemas.microsoft.com/office/word/2023/wordml/word16du" xmlns:oel="http://schemas.microsoft.com/office/2019/extlst">
             <w:pict>
               <v:shapetype w14:anchorId="3C8D9FF3" id="_x0000_t202" coordsize="21600,21600" o:spt="202" path="m,l,21600r21600,l21600,xe">
                 <v:stroke joinstyle="miter"/>
@@ -518,7 +753,7 @@
               </wp:anchor>
             </w:drawing>
           </mc:Choice>
-          <mc:Fallback>
+          <mc:Fallback xmlns:w16du="http://schemas.microsoft.com/office/word/2023/wordml/word16du" xmlns:oel="http://schemas.microsoft.com/office/2019/extlst">
             <w:pict>
               <v:shape w14:anchorId="07F9EC2F" id="Text Box 13" o:spid="_x0000_s1027" type="#_x0000_t202" style="position:absolute;margin-left:-11.4pt;margin-top:14.6pt;width:27.9pt;height:136.5pt;z-index:251659264;visibility:visible;mso-wrap-style:square;mso-width-percent:0;mso-height-percent:0;mso-wrap-distance-left:9pt;mso-wrap-distance-top:0;mso-wrap-distance-right:9pt;mso-wrap-distance-bottom:0;mso-position-horizontal:absolute;mso-position-horizontal-relative:text;mso-position-vertical:absolute;mso-position-vertical-relative:text;mso-width-percent:0;mso-height-percent:0;mso-width-relative:page;mso-height-relative:page;v-text-anchor:top" o:gfxdata="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" filled="f" stroked="f">
                 <v:textbox style="layout-flow:vertical;mso-layout-flow-alt:bottom-to-top">
@@ -607,15 +842,7 @@
         <w:t>and eliminate enemies as you play through the map</w:t>
       </w:r>
       <w:r>
-        <w:t xml:space="preserve"> </w:t>
-      </w:r>
-      <w:proofErr w:type="gramStart"/>
-      <w:r>
-        <w:t>in order to</w:t>
-      </w:r>
-      <w:proofErr w:type="gramEnd"/>
-      <w:r>
-        <w:t xml:space="preserve"> complete the </w:t>
+        <w:t xml:space="preserve"> in order to complete the </w:t>
       </w:r>
       <w:r>
         <w:t>game.</w:t>
@@ -848,13 +1075,8 @@
       <w:r>
         <w:t xml:space="preserve">fight through the map by shooting and eliminating evil lab employees </w:t>
       </w:r>
-      <w:proofErr w:type="gramStart"/>
-      <w:r>
-        <w:t>in order to</w:t>
-      </w:r>
-      <w:proofErr w:type="gramEnd"/>
-      <w:r>
-        <w:t xml:space="preserve"> reach the end of the map where the player will face the final boss: the despicable head scientist.</w:t>
+      <w:r>
+        <w:t>in order to reach the end of the map where the player will face the final boss: the despicable head scientist.</w:t>
       </w:r>
       <w:r>
         <w:t xml:space="preserve"> </w:t>
@@ -987,7 +1209,7 @@
               </wp:anchor>
             </w:drawing>
           </mc:Choice>
-          <mc:Fallback>
+          <mc:Fallback xmlns:w16du="http://schemas.microsoft.com/office/word/2023/wordml/word16du" xmlns:oel="http://schemas.microsoft.com/office/2019/extlst">
             <w:pict>
               <v:shape w14:anchorId="53989845" id="Text Box 17" o:spid="_x0000_s1028" type="#_x0000_t202" style="position:absolute;margin-left:-15.25pt;margin-top:649.6pt;width:525.05pt;height:23.8pt;z-index:251665408;visibility:visible;mso-wrap-style:square;mso-width-percent:0;mso-height-percent:0;mso-wrap-distance-left:9pt;mso-wrap-distance-top:0;mso-wrap-distance-right:9pt;mso-wrap-distance-bottom:0;mso-position-horizontal:absolute;mso-position-horizontal-relative:text;mso-position-vertical:absolute;mso-position-vertical-relative:text;mso-width-percent:0;mso-height-percent:0;mso-width-relative:page;mso-height-relative:page;v-text-anchor:top" o:gfxdata="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" filled="f" stroked="f">
                 <v:textbox>
@@ -1046,15 +1268,7 @@
         </mc:AlternateContent>
       </w:r>
       <w:r>
-        <w:t xml:space="preserve">Additionally, as the game progresses, players will encounter boxes which may be destroyed </w:t>
-      </w:r>
-      <w:proofErr w:type="gramStart"/>
-      <w:r>
-        <w:t>in order to</w:t>
-      </w:r>
-      <w:proofErr w:type="gramEnd"/>
-      <w:r>
-        <w:t xml:space="preserve"> reveal one of two possible power-ups. The first and more common type of power-up is a banana. This power up will temporarily increase the players strength by decreasing their damage intake; this power up will be visualized by increasing the player’s size. The second power-up will be a bit </w:t>
+        <w:t xml:space="preserve">Additionally, as the game progresses, players will encounter boxes which may be destroyed in order to reveal one of two possible power-ups. The first and more common type of power-up is a banana. This power up will temporarily increase the players strength by decreasing their damage intake; this power up will be visualized by increasing the player’s size. The second power-up will be a bit </w:t>
       </w:r>
       <w:proofErr w:type="gramStart"/>
       <w:r>
@@ -1227,7 +1441,7 @@
               </wp:anchor>
             </w:drawing>
           </mc:Choice>
-          <mc:Fallback>
+          <mc:Fallback xmlns:w16du="http://schemas.microsoft.com/office/word/2023/wordml/word16du" xmlns:oel="http://schemas.microsoft.com/office/2019/extlst">
             <w:pict>
               <v:shape w14:anchorId="648266B7" id="_x0000_s1029" type="#_x0000_t202" style="position:absolute;margin-left:-15.25pt;margin-top:649.6pt;width:525.05pt;height:23.8pt;z-index:251661312;visibility:visible;mso-wrap-style:square;mso-width-percent:0;mso-height-percent:0;mso-wrap-distance-left:9pt;mso-wrap-distance-top:0;mso-wrap-distance-right:9pt;mso-wrap-distance-bottom:0;mso-position-horizontal:absolute;mso-position-horizontal-relative:text;mso-position-vertical:absolute;mso-position-vertical-relative:text;mso-width-percent:0;mso-height-percent:0;mso-width-relative:page;mso-height-relative:page;v-text-anchor:top" o:gfxdata="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" filled="f" stroked="f">
                 <v:textbox>
@@ -1287,7 +1501,7 @@
       </w:r>
     </w:p>
     <w:sectPr>
-      <w:headerReference w:type="default" r:id="rId8"/>
+      <w:headerReference w:type="default" r:id="rId9"/>
       <w:type w:val="continuous"/>
       <w:pgSz w:w="12240" w:h="15840"/>
       <w:pgMar w:top="1008" w:right="720" w:bottom="1008" w:left="720" w:header="720" w:footer="720" w:gutter="0"/>
@@ -1298,7 +1512,7 @@
 </file>
 
 <file path=word/endnotes.xml><?xml version="1.0" encoding="utf-8"?>
-<w:endnotes xmlns:wpc="http://schemas.microsoft.com/office/word/2010/wordprocessingCanvas" xmlns:cx="http://schemas.microsoft.com/office/drawing/2014/chartex" xmlns:cx1="http://schemas.microsoft.com/office/drawing/2015/9/8/chartex" xmlns:cx2="http://schemas.microsoft.com/office/drawing/2015/10/21/chartex" xmlns:cx3="http://schemas.microsoft.com/office/drawing/2016/5/9/chartex" xmlns:cx4="http://schemas.microsoft.com/office/drawing/2016/5/10/chartex" xmlns:cx5="http://schemas.microsoft.com/office/drawing/2016/5/11/chartex" xmlns:cx6="http://schemas.microsoft.com/office/drawing/2016/5/12/chartex" xmlns:cx7="http://schemas.microsoft.com/office/drawing/2016/5/13/chartex" xmlns:cx8="http://schemas.microsoft.com/office/drawing/2016/5/14/chartex" xmlns:mc="http://schemas.openxmlformats.org/markup-compatibility/2006" xmlns:aink="http://schemas.microsoft.com/office/drawing/2016/ink" xmlns:am3d="http://schemas.microsoft.com/office/drawing/2017/model3d" xmlns:o="urn:schemas-microsoft-com:office:office" xmlns:oel="http://schemas.microsoft.com/office/2019/extlst" xmlns:r="http://schemas.openxmlformats.org/officeDocument/2006/relationships" xmlns:m="http://schemas.openxmlformats.org/officeDocument/2006/math" xmlns:v="urn:schemas-microsoft-com:vml" xmlns:wp14="http://schemas.microsoft.com/office/word/2010/wordprocessingDrawing" xmlns:wp="http://schemas.openxmlformats.org/drawingml/2006/wordprocessingDrawing" xmlns:w10="urn:schemas-microsoft-com:office:word" xmlns:w="http://schemas.openxmlformats.org/wordprocessingml/2006/main" xmlns:w14="http://schemas.microsoft.com/office/word/2010/wordml" xmlns:w15="http://schemas.microsoft.com/office/word/2012/wordml" xmlns:w16cex="http://schemas.microsoft.com/office/word/2018/wordml/cex" xmlns:w16cid="http://schemas.microsoft.com/office/word/2016/wordml/cid" xmlns:w16="http://schemas.microsoft.com/office/word/2018/wordml" xmlns:w16du="http://schemas.microsoft.com/office/word/2023/wordml/word16du" xmlns:w16sdtdh="http://schemas.microsoft.com/office/word/2020/wordml/sdtdatahash" xmlns:w16se="http://schemas.microsoft.com/office/word/2015/wordml/symex" xmlns:wpg="http://schemas.microsoft.com/office/word/2010/wordprocessingGroup" xmlns:wpi="http://schemas.microsoft.com/office/word/2010/wordprocessingInk" xmlns:wne="http://schemas.microsoft.com/office/word/2006/wordml" xmlns:wps="http://schemas.microsoft.com/office/word/2010/wordprocessingShape" mc:Ignorable="w14 w15 w16se w16cid w16 w16cex w16sdtdh w16du wp14">
+<w:endnotes xmlns:wpc="http://schemas.microsoft.com/office/word/2010/wordprocessingCanvas" xmlns:cx="http://schemas.microsoft.com/office/drawing/2014/chartex" xmlns:cx1="http://schemas.microsoft.com/office/drawing/2015/9/8/chartex" xmlns:cx2="http://schemas.microsoft.com/office/drawing/2015/10/21/chartex" xmlns:cx3="http://schemas.microsoft.com/office/drawing/2016/5/9/chartex" xmlns:cx4="http://schemas.microsoft.com/office/drawing/2016/5/10/chartex" xmlns:cx5="http://schemas.microsoft.com/office/drawing/2016/5/11/chartex" xmlns:cx6="http://schemas.microsoft.com/office/drawing/2016/5/12/chartex" xmlns:cx7="http://schemas.microsoft.com/office/drawing/2016/5/13/chartex" xmlns:cx8="http://schemas.microsoft.com/office/drawing/2016/5/14/chartex" xmlns:mc="http://schemas.openxmlformats.org/markup-compatibility/2006" xmlns:aink="http://schemas.microsoft.com/office/drawing/2016/ink" xmlns:am3d="http://schemas.microsoft.com/office/drawing/2017/model3d" xmlns:o="urn:schemas-microsoft-com:office:office" xmlns:r="http://schemas.openxmlformats.org/officeDocument/2006/relationships" xmlns:m="http://schemas.openxmlformats.org/officeDocument/2006/math" xmlns:v="urn:schemas-microsoft-com:vml" xmlns:wp14="http://schemas.microsoft.com/office/word/2010/wordprocessingDrawing" xmlns:wp="http://schemas.openxmlformats.org/drawingml/2006/wordprocessingDrawing" xmlns:w10="urn:schemas-microsoft-com:office:word" xmlns:w="http://schemas.openxmlformats.org/wordprocessingml/2006/main" xmlns:w14="http://schemas.microsoft.com/office/word/2010/wordml" xmlns:w15="http://schemas.microsoft.com/office/word/2012/wordml" xmlns:w16cex="http://schemas.microsoft.com/office/word/2018/wordml/cex" xmlns:w16cid="http://schemas.microsoft.com/office/word/2016/wordml/cid" xmlns:w16="http://schemas.microsoft.com/office/word/2018/wordml" xmlns:w16sdtdh="http://schemas.microsoft.com/office/word/2020/wordml/sdtdatahash" xmlns:w16se="http://schemas.microsoft.com/office/word/2015/wordml/symex" xmlns:wpg="http://schemas.microsoft.com/office/word/2010/wordprocessingGroup" xmlns:wpi="http://schemas.microsoft.com/office/word/2010/wordprocessingInk" xmlns:wne="http://schemas.microsoft.com/office/word/2006/wordml" xmlns:wps="http://schemas.microsoft.com/office/word/2010/wordprocessingShape" mc:Ignorable="w14 w15 w16se w16cid w16 w16cex w16sdtdh wp14">
   <w:endnote w:type="separator" w:id="-1">
     <w:p>
       <w:r>
@@ -1317,7 +1531,7 @@
 </file>
 
 <file path=word/footnotes.xml><?xml version="1.0" encoding="utf-8"?>
-<w:footnotes xmlns:wpc="http://schemas.microsoft.com/office/word/2010/wordprocessingCanvas" xmlns:cx="http://schemas.microsoft.com/office/drawing/2014/chartex" xmlns:cx1="http://schemas.microsoft.com/office/drawing/2015/9/8/chartex" xmlns:cx2="http://schemas.microsoft.com/office/drawing/2015/10/21/chartex" xmlns:cx3="http://schemas.microsoft.com/office/drawing/2016/5/9/chartex" xmlns:cx4="http://schemas.microsoft.com/office/drawing/2016/5/10/chartex" xmlns:cx5="http://schemas.microsoft.com/office/drawing/2016/5/11/chartex" xmlns:cx6="http://schemas.microsoft.com/office/drawing/2016/5/12/chartex" xmlns:cx7="http://schemas.microsoft.com/office/drawing/2016/5/13/chartex" xmlns:cx8="http://schemas.microsoft.com/office/drawing/2016/5/14/chartex" xmlns:mc="http://schemas.openxmlformats.org/markup-compatibility/2006" xmlns:aink="http://schemas.microsoft.com/office/drawing/2016/ink" xmlns:am3d="http://schemas.microsoft.com/office/drawing/2017/model3d" xmlns:o="urn:schemas-microsoft-com:office:office" xmlns:oel="http://schemas.microsoft.com/office/2019/extlst" xmlns:r="http://schemas.openxmlformats.org/officeDocument/2006/relationships" xmlns:m="http://schemas.openxmlformats.org/officeDocument/2006/math" xmlns:v="urn:schemas-microsoft-com:vml" xmlns:wp14="http://schemas.microsoft.com/office/word/2010/wordprocessingDrawing" xmlns:wp="http://schemas.openxmlformats.org/drawingml/2006/wordprocessingDrawing" xmlns:w10="urn:schemas-microsoft-com:office:word" xmlns:w="http://schemas.openxmlformats.org/wordprocessingml/2006/main" xmlns:w14="http://schemas.microsoft.com/office/word/2010/wordml" xmlns:w15="http://schemas.microsoft.com/office/word/2012/wordml" xmlns:w16cex="http://schemas.microsoft.com/office/word/2018/wordml/cex" xmlns:w16cid="http://schemas.microsoft.com/office/word/2016/wordml/cid" xmlns:w16="http://schemas.microsoft.com/office/word/2018/wordml" xmlns:w16du="http://schemas.microsoft.com/office/word/2023/wordml/word16du" xmlns:w16sdtdh="http://schemas.microsoft.com/office/word/2020/wordml/sdtdatahash" xmlns:w16se="http://schemas.microsoft.com/office/word/2015/wordml/symex" xmlns:wpg="http://schemas.microsoft.com/office/word/2010/wordprocessingGroup" xmlns:wpi="http://schemas.microsoft.com/office/word/2010/wordprocessingInk" xmlns:wne="http://schemas.microsoft.com/office/word/2006/wordml" xmlns:wps="http://schemas.microsoft.com/office/word/2010/wordprocessingShape" mc:Ignorable="w14 w15 w16se w16cid w16 w16cex w16sdtdh w16du wp14">
+<w:footnotes xmlns:wpc="http://schemas.microsoft.com/office/word/2010/wordprocessingCanvas" xmlns:cx="http://schemas.microsoft.com/office/drawing/2014/chartex" xmlns:cx1="http://schemas.microsoft.com/office/drawing/2015/9/8/chartex" xmlns:cx2="http://schemas.microsoft.com/office/drawing/2015/10/21/chartex" xmlns:cx3="http://schemas.microsoft.com/office/drawing/2016/5/9/chartex" xmlns:cx4="http://schemas.microsoft.com/office/drawing/2016/5/10/chartex" xmlns:cx5="http://schemas.microsoft.com/office/drawing/2016/5/11/chartex" xmlns:cx6="http://schemas.microsoft.com/office/drawing/2016/5/12/chartex" xmlns:cx7="http://schemas.microsoft.com/office/drawing/2016/5/13/chartex" xmlns:cx8="http://schemas.microsoft.com/office/drawing/2016/5/14/chartex" xmlns:mc="http://schemas.openxmlformats.org/markup-compatibility/2006" xmlns:aink="http://schemas.microsoft.com/office/drawing/2016/ink" xmlns:am3d="http://schemas.microsoft.com/office/drawing/2017/model3d" xmlns:o="urn:schemas-microsoft-com:office:office" xmlns:r="http://schemas.openxmlformats.org/officeDocument/2006/relationships" xmlns:m="http://schemas.openxmlformats.org/officeDocument/2006/math" xmlns:v="urn:schemas-microsoft-com:vml" xmlns:wp14="http://schemas.microsoft.com/office/word/2010/wordprocessingDrawing" xmlns:wp="http://schemas.openxmlformats.org/drawingml/2006/wordprocessingDrawing" xmlns:w10="urn:schemas-microsoft-com:office:word" xmlns:w="http://schemas.openxmlformats.org/wordprocessingml/2006/main" xmlns:w14="http://schemas.microsoft.com/office/word/2010/wordml" xmlns:w15="http://schemas.microsoft.com/office/word/2012/wordml" xmlns:w16cex="http://schemas.microsoft.com/office/word/2018/wordml/cex" xmlns:w16cid="http://schemas.microsoft.com/office/word/2016/wordml/cid" xmlns:w16="http://schemas.microsoft.com/office/word/2018/wordml" xmlns:w16sdtdh="http://schemas.microsoft.com/office/word/2020/wordml/sdtdatahash" xmlns:w16se="http://schemas.microsoft.com/office/word/2015/wordml/symex" xmlns:wpg="http://schemas.microsoft.com/office/word/2010/wordprocessingGroup" xmlns:wpi="http://schemas.microsoft.com/office/word/2010/wordprocessingInk" xmlns:wne="http://schemas.microsoft.com/office/word/2006/wordml" xmlns:wps="http://schemas.microsoft.com/office/word/2010/wordprocessingShape" mc:Ignorable="w14 w15 w16se w16cid w16 w16cex w16sdtdh wp14">
   <w:footnote w:type="separator" w:id="-1">
     <w:p>
       <w:r>
@@ -1336,7 +1550,7 @@
 </file>
 
 <file path=word/header1.xml><?xml version="1.0" encoding="utf-8"?>
-<w:hdr xmlns:wpc="http://schemas.microsoft.com/office/word/2010/wordprocessingCanvas" xmlns:cx="http://schemas.microsoft.com/office/drawing/2014/chartex" xmlns:cx1="http://schemas.microsoft.com/office/drawing/2015/9/8/chartex" xmlns:cx2="http://schemas.microsoft.com/office/drawing/2015/10/21/chartex" xmlns:cx3="http://schemas.microsoft.com/office/drawing/2016/5/9/chartex" xmlns:cx4="http://schemas.microsoft.com/office/drawing/2016/5/10/chartex" xmlns:cx5="http://schemas.microsoft.com/office/drawing/2016/5/11/chartex" xmlns:cx6="http://schemas.microsoft.com/office/drawing/2016/5/12/chartex" xmlns:cx7="http://schemas.microsoft.com/office/drawing/2016/5/13/chartex" xmlns:cx8="http://schemas.microsoft.com/office/drawing/2016/5/14/chartex" xmlns:mc="http://schemas.openxmlformats.org/markup-compatibility/2006" xmlns:aink="http://schemas.microsoft.com/office/drawing/2016/ink" xmlns:am3d="http://schemas.microsoft.com/office/drawing/2017/model3d" xmlns:o="urn:schemas-microsoft-com:office:office" xmlns:oel="http://schemas.microsoft.com/office/2019/extlst" xmlns:r="http://schemas.openxmlformats.org/officeDocument/2006/relationships" xmlns:m="http://schemas.openxmlformats.org/officeDocument/2006/math" xmlns:v="urn:schemas-microsoft-com:vml" xmlns:wp14="http://schemas.microsoft.com/office/word/2010/wordprocessingDrawing" xmlns:wp="http://schemas.openxmlformats.org/drawingml/2006/wordprocessingDrawing" xmlns:w10="urn:schemas-microsoft-com:office:word" xmlns:w="http://schemas.openxmlformats.org/wordprocessingml/2006/main" xmlns:w14="http://schemas.microsoft.com/office/word/2010/wordml" xmlns:w15="http://schemas.microsoft.com/office/word/2012/wordml" xmlns:w16cex="http://schemas.microsoft.com/office/word/2018/wordml/cex" xmlns:w16cid="http://schemas.microsoft.com/office/word/2016/wordml/cid" xmlns:w16="http://schemas.microsoft.com/office/word/2018/wordml" xmlns:w16du="http://schemas.microsoft.com/office/word/2023/wordml/word16du" xmlns:w16sdtdh="http://schemas.microsoft.com/office/word/2020/wordml/sdtdatahash" xmlns:w16se="http://schemas.microsoft.com/office/word/2015/wordml/symex" xmlns:wpg="http://schemas.microsoft.com/office/word/2010/wordprocessingGroup" xmlns:wpi="http://schemas.microsoft.com/office/word/2010/wordprocessingInk" xmlns:wne="http://schemas.microsoft.com/office/word/2006/wordml" xmlns:wps="http://schemas.microsoft.com/office/word/2010/wordprocessingShape" mc:Ignorable="w14 w15 w16se w16cid w16 w16cex w16sdtdh w16du wp14">
+<w:hdr xmlns:wpc="http://schemas.microsoft.com/office/word/2010/wordprocessingCanvas" xmlns:cx="http://schemas.microsoft.com/office/drawing/2014/chartex" xmlns:cx1="http://schemas.microsoft.com/office/drawing/2015/9/8/chartex" xmlns:cx2="http://schemas.microsoft.com/office/drawing/2015/10/21/chartex" xmlns:cx3="http://schemas.microsoft.com/office/drawing/2016/5/9/chartex" xmlns:cx4="http://schemas.microsoft.com/office/drawing/2016/5/10/chartex" xmlns:cx5="http://schemas.microsoft.com/office/drawing/2016/5/11/chartex" xmlns:cx6="http://schemas.microsoft.com/office/drawing/2016/5/12/chartex" xmlns:cx7="http://schemas.microsoft.com/office/drawing/2016/5/13/chartex" xmlns:cx8="http://schemas.microsoft.com/office/drawing/2016/5/14/chartex" xmlns:mc="http://schemas.openxmlformats.org/markup-compatibility/2006" xmlns:aink="http://schemas.microsoft.com/office/drawing/2016/ink" xmlns:am3d="http://schemas.microsoft.com/office/drawing/2017/model3d" xmlns:o="urn:schemas-microsoft-com:office:office" xmlns:r="http://schemas.openxmlformats.org/officeDocument/2006/relationships" xmlns:m="http://schemas.openxmlformats.org/officeDocument/2006/math" xmlns:v="urn:schemas-microsoft-com:vml" xmlns:wp14="http://schemas.microsoft.com/office/word/2010/wordprocessingDrawing" xmlns:wp="http://schemas.openxmlformats.org/drawingml/2006/wordprocessingDrawing" xmlns:w10="urn:schemas-microsoft-com:office:word" xmlns:w="http://schemas.openxmlformats.org/wordprocessingml/2006/main" xmlns:w14="http://schemas.microsoft.com/office/word/2010/wordml" xmlns:w15="http://schemas.microsoft.com/office/word/2012/wordml" xmlns:w16cex="http://schemas.microsoft.com/office/word/2018/wordml/cex" xmlns:w16cid="http://schemas.microsoft.com/office/word/2016/wordml/cid" xmlns:w16="http://schemas.microsoft.com/office/word/2018/wordml" xmlns:w16sdtdh="http://schemas.microsoft.com/office/word/2020/wordml/sdtdatahash" xmlns:w16se="http://schemas.microsoft.com/office/word/2015/wordml/symex" xmlns:wpg="http://schemas.microsoft.com/office/word/2010/wordprocessingGroup" xmlns:wpi="http://schemas.microsoft.com/office/word/2010/wordprocessingInk" xmlns:wne="http://schemas.microsoft.com/office/word/2006/wordml" xmlns:wps="http://schemas.microsoft.com/office/word/2010/wordprocessingShape" mc:Ignorable="w14 w15 w16se w16cid w16 w16cex w16sdtdh wp14">
   <w:p>
     <w:pPr>
       <w:pStyle w:val="Header"/>
@@ -1381,7 +1595,7 @@
 </file>
 
 <file path=word/numbering.xml><?xml version="1.0" encoding="utf-8"?>
-<w:numbering xmlns:wpc="http://schemas.microsoft.com/office/word/2010/wordprocessingCanvas" xmlns:cx="http://schemas.microsoft.com/office/drawing/2014/chartex" xmlns:cx1="http://schemas.microsoft.com/office/drawing/2015/9/8/chartex" xmlns:cx2="http://schemas.microsoft.com/office/drawing/2015/10/21/chartex" xmlns:cx3="http://schemas.microsoft.com/office/drawing/2016/5/9/chartex" xmlns:cx4="http://schemas.microsoft.com/office/drawing/2016/5/10/chartex" xmlns:cx5="http://schemas.microsoft.com/office/drawing/2016/5/11/chartex" xmlns:cx6="http://schemas.microsoft.com/office/drawing/2016/5/12/chartex" xmlns:cx7="http://schemas.microsoft.com/office/drawing/2016/5/13/chartex" xmlns:cx8="http://schemas.microsoft.com/office/drawing/2016/5/14/chartex" xmlns:mc="http://schemas.openxmlformats.org/markup-compatibility/2006" xmlns:aink="http://schemas.microsoft.com/office/drawing/2016/ink" xmlns:am3d="http://schemas.microsoft.com/office/drawing/2017/model3d" xmlns:o="urn:schemas-microsoft-com:office:office" xmlns:oel="http://schemas.microsoft.com/office/2019/extlst" xmlns:r="http://schemas.openxmlformats.org/officeDocument/2006/relationships" xmlns:m="http://schemas.openxmlformats.org/officeDocument/2006/math" xmlns:v="urn:schemas-microsoft-com:vml" xmlns:wp14="http://schemas.microsoft.com/office/word/2010/wordprocessingDrawing" xmlns:wp="http://schemas.openxmlformats.org/drawingml/2006/wordprocessingDrawing" xmlns:w10="urn:schemas-microsoft-com:office:word" xmlns:w="http://schemas.openxmlformats.org/wordprocessingml/2006/main" xmlns:w14="http://schemas.microsoft.com/office/word/2010/wordml" xmlns:w15="http://schemas.microsoft.com/office/word/2012/wordml" xmlns:w16cex="http://schemas.microsoft.com/office/word/2018/wordml/cex" xmlns:w16cid="http://schemas.microsoft.com/office/word/2016/wordml/cid" xmlns:w16="http://schemas.microsoft.com/office/word/2018/wordml" xmlns:w16du="http://schemas.microsoft.com/office/word/2023/wordml/word16du" xmlns:w16sdtdh="http://schemas.microsoft.com/office/word/2020/wordml/sdtdatahash" xmlns:w16se="http://schemas.microsoft.com/office/word/2015/wordml/symex" xmlns:wpg="http://schemas.microsoft.com/office/word/2010/wordprocessingGroup" xmlns:wpi="http://schemas.microsoft.com/office/word/2010/wordprocessingInk" xmlns:wne="http://schemas.microsoft.com/office/word/2006/wordml" xmlns:wps="http://schemas.microsoft.com/office/word/2010/wordprocessingShape" mc:Ignorable="w14 w15 w16se w16cid w16 w16cex w16sdtdh w16du wp14">
+<w:numbering xmlns:wpc="http://schemas.microsoft.com/office/word/2010/wordprocessingCanvas" xmlns:cx="http://schemas.microsoft.com/office/drawing/2014/chartex" xmlns:cx1="http://schemas.microsoft.com/office/drawing/2015/9/8/chartex" xmlns:cx2="http://schemas.microsoft.com/office/drawing/2015/10/21/chartex" xmlns:cx3="http://schemas.microsoft.com/office/drawing/2016/5/9/chartex" xmlns:cx4="http://schemas.microsoft.com/office/drawing/2016/5/10/chartex" xmlns:cx5="http://schemas.microsoft.com/office/drawing/2016/5/11/chartex" xmlns:cx6="http://schemas.microsoft.com/office/drawing/2016/5/12/chartex" xmlns:cx7="http://schemas.microsoft.com/office/drawing/2016/5/13/chartex" xmlns:cx8="http://schemas.microsoft.com/office/drawing/2016/5/14/chartex" xmlns:mc="http://schemas.openxmlformats.org/markup-compatibility/2006" xmlns:aink="http://schemas.microsoft.com/office/drawing/2016/ink" xmlns:am3d="http://schemas.microsoft.com/office/drawing/2017/model3d" xmlns:o="urn:schemas-microsoft-com:office:office" xmlns:r="http://schemas.openxmlformats.org/officeDocument/2006/relationships" xmlns:m="http://schemas.openxmlformats.org/officeDocument/2006/math" xmlns:v="urn:schemas-microsoft-com:vml" xmlns:wp14="http://schemas.microsoft.com/office/word/2010/wordprocessingDrawing" xmlns:wp="http://schemas.openxmlformats.org/drawingml/2006/wordprocessingDrawing" xmlns:w10="urn:schemas-microsoft-com:office:word" xmlns:w="http://schemas.openxmlformats.org/wordprocessingml/2006/main" xmlns:w14="http://schemas.microsoft.com/office/word/2010/wordml" xmlns:w15="http://schemas.microsoft.com/office/word/2012/wordml" xmlns:w16cex="http://schemas.microsoft.com/office/word/2018/wordml/cex" xmlns:w16cid="http://schemas.microsoft.com/office/word/2016/wordml/cid" xmlns:w16="http://schemas.microsoft.com/office/word/2018/wordml" xmlns:w16sdtdh="http://schemas.microsoft.com/office/word/2020/wordml/sdtdatahash" xmlns:w16se="http://schemas.microsoft.com/office/word/2015/wordml/symex" xmlns:wpg="http://schemas.microsoft.com/office/word/2010/wordprocessingGroup" xmlns:wpi="http://schemas.microsoft.com/office/word/2010/wordprocessingInk" xmlns:wne="http://schemas.microsoft.com/office/word/2006/wordml" xmlns:wps="http://schemas.microsoft.com/office/word/2010/wordprocessingShape" mc:Ignorable="w14 w15 w16se w16cid w16 w16cex w16sdtdh wp14">
   <w:abstractNum w:abstractNumId="0" w15:restartNumberingAfterBreak="0">
     <w:nsid w:val="11B03E36"/>
     <w:multiLevelType w:val="hybridMultilevel"/>
@@ -1649,20 +1863,20 @@
       </w:pPr>
     </w:lvl>
   </w:abstractNum>
-  <w:num w:numId="1" w16cid:durableId="134884123">
+  <w:num w:numId="1">
     <w:abstractNumId w:val="1"/>
   </w:num>
-  <w:num w:numId="2" w16cid:durableId="1295864361">
+  <w:num w:numId="2">
     <w:abstractNumId w:val="2"/>
   </w:num>
-  <w:num w:numId="3" w16cid:durableId="1818377272">
+  <w:num w:numId="3">
     <w:abstractNumId w:val="0"/>
   </w:num>
 </w:numbering>
 </file>
 
 <file path=word/styles.xml><?xml version="1.0" encoding="utf-8"?>
-<w:styles xmlns:mc="http://schemas.openxmlformats.org/markup-compatibility/2006" xmlns:r="http://schemas.openxmlformats.org/officeDocument/2006/relationships" xmlns:w="http://schemas.openxmlformats.org/wordprocessingml/2006/main" xmlns:w14="http://schemas.microsoft.com/office/word/2010/wordml" xmlns:w15="http://schemas.microsoft.com/office/word/2012/wordml" xmlns:w16cex="http://schemas.microsoft.com/office/word/2018/wordml/cex" xmlns:w16cid="http://schemas.microsoft.com/office/word/2016/wordml/cid" xmlns:w16="http://schemas.microsoft.com/office/word/2018/wordml" xmlns:w16du="http://schemas.microsoft.com/office/word/2023/wordml/word16du" xmlns:w16sdtdh="http://schemas.microsoft.com/office/word/2020/wordml/sdtdatahash" xmlns:w16se="http://schemas.microsoft.com/office/word/2015/wordml/symex" mc:Ignorable="w14 w15 w16se w16cid w16 w16cex w16sdtdh w16du">
+<w:styles xmlns:mc="http://schemas.openxmlformats.org/markup-compatibility/2006" xmlns:r="http://schemas.openxmlformats.org/officeDocument/2006/relationships" xmlns:w="http://schemas.openxmlformats.org/wordprocessingml/2006/main" xmlns:w14="http://schemas.microsoft.com/office/word/2010/wordml" xmlns:w15="http://schemas.microsoft.com/office/word/2012/wordml" xmlns:w16cex="http://schemas.microsoft.com/office/word/2018/wordml/cex" xmlns:w16cid="http://schemas.microsoft.com/office/word/2016/wordml/cid" xmlns:w16="http://schemas.microsoft.com/office/word/2018/wordml" xmlns:w16sdtdh="http://schemas.microsoft.com/office/word/2020/wordml/sdtdatahash" xmlns:w16se="http://schemas.microsoft.com/office/word/2015/wordml/symex" mc:Ignorable="w14 w15 w16se w16cid w16 w16cex w16sdtdh">
   <w:docDefaults>
     <w:rPrDefault>
       <w:rPr>
@@ -2185,6 +2399,25 @@
     <w:unhideWhenUsed/>
     <w:rsid w:val="0077501C"/>
   </w:style>
+  <w:style w:type="paragraph" w:styleId="Caption">
+    <w:name w:val="caption"/>
+    <w:basedOn w:val="Normal"/>
+    <w:next w:val="Normal"/>
+    <w:uiPriority w:val="35"/>
+    <w:unhideWhenUsed/>
+    <w:qFormat/>
+    <w:rsid w:val="00291F47"/>
+    <w:pPr>
+      <w:spacing w:after="200"/>
+    </w:pPr>
+    <w:rPr>
+      <w:i/>
+      <w:iCs/>
+      <w:color w:val="1F497D" w:themeColor="text2"/>
+      <w:sz w:val="18"/>
+      <w:szCs w:val="18"/>
+    </w:rPr>
+  </w:style>
 </w:styles>
 </file>
 

</xml_diff>